<commit_message>
update tugas week 4 day 4
</commit_message>
<xml_diff>
--- a/Minggu4/M4-A-BE-ISEP LUTPI NUR.docx
+++ b/Minggu4/M4-A-BE-ISEP LUTPI NUR.docx
@@ -7311,11 +7311,4124 @@
     </w:p>
     <w:p>
       <w:pPr>
-        <w:rPr>
-          <w:lang w:val="en-US"/>
-        </w:rPr>
-      </w:pPr>
+        <w:pStyle w:val="ListParagraph"/>
+        <w:numPr>
+          <w:ilvl w:val="0"/>
+          <w:numId w:val="18"/>
+        </w:numPr>
+        <w:spacing w:after="0" w:line="276" w:lineRule="auto"/>
+        <w:outlineLvl w:val="1"/>
+        <w:rPr>
+          <w:rFonts w:ascii="Times New Roman" w:hAnsi="Times New Roman" w:cs="Times New Roman"/>
+          <w:b/>
+          <w:bCs/>
+          <w:color w:val="3C4043"/>
+          <w:spacing w:val="3"/>
+          <w:sz w:val="24"/>
+          <w:szCs w:val="24"/>
+        </w:rPr>
+      </w:pPr>
+      <w:r>
+        <w:rPr>
+          <w:rFonts w:ascii="Times New Roman" w:hAnsi="Times New Roman" w:cs="Times New Roman"/>
+          <w:b/>
+          <w:bCs/>
+          <w:color w:val="3C4043"/>
+          <w:spacing w:val="3"/>
+          <w:sz w:val="24"/>
+          <w:szCs w:val="24"/>
+        </w:rPr>
+        <w:t>employees</w:t>
+      </w:r>
+      <w:r>
+        <w:rPr>
+          <w:rFonts w:ascii="Times New Roman" w:hAnsi="Times New Roman" w:cs="Times New Roman"/>
+          <w:b/>
+          <w:bCs/>
+          <w:color w:val="3C4043"/>
+          <w:spacing w:val="3"/>
+          <w:sz w:val="24"/>
+          <w:szCs w:val="24"/>
+        </w:rPr>
+        <w:t xml:space="preserve"> </w:t>
+      </w:r>
     </w:p>
+    <w:p>
+      <w:pPr>
+        <w:pStyle w:val="ListParagraph"/>
+        <w:spacing w:after="0" w:line="276" w:lineRule="auto"/>
+        <w:ind w:left="1440"/>
+        <w:rPr>
+          <w:rFonts w:ascii="Times New Roman" w:hAnsi="Times New Roman" w:cs="Times New Roman"/>
+          <w:color w:val="3C4043"/>
+          <w:spacing w:val="3"/>
+          <w:sz w:val="24"/>
+          <w:szCs w:val="24"/>
+        </w:rPr>
+      </w:pPr>
+      <w:r>
+        <w:rPr>
+          <w:rFonts w:ascii="Times New Roman" w:hAnsi="Times New Roman" w:cs="Times New Roman"/>
+          <w:color w:val="3C4043"/>
+          <w:spacing w:val="3"/>
+          <w:sz w:val="24"/>
+          <w:szCs w:val="24"/>
+        </w:rPr>
+        <w:t>{"employees":[  </w:t>
+      </w:r>
+      <w:r>
+        <w:rPr>
+          <w:rFonts w:ascii="Times New Roman" w:hAnsi="Times New Roman" w:cs="Times New Roman"/>
+          <w:color w:val="3C4043"/>
+          <w:spacing w:val="3"/>
+          <w:sz w:val="24"/>
+          <w:szCs w:val="24"/>
+        </w:rPr>
+        <w:br/>
+        <w:t>    {"name":"Shyam", "email":"</w:t>
+      </w:r>
+      <w:hyperlink r:id="rId11" w:tgtFrame="_blank" w:history="1">
+        <w:r>
+          <w:rPr>
+            <w:rStyle w:val="Hyperlink"/>
+            <w:rFonts w:ascii="Times New Roman" w:hAnsi="Times New Roman" w:cs="Times New Roman"/>
+            <w:color w:val="2962FF"/>
+            <w:spacing w:val="3"/>
+            <w:sz w:val="24"/>
+            <w:szCs w:val="24"/>
+            <w:u w:val="none"/>
+          </w:rPr>
+          <w:t>shyamjaiswal@gmail.com</w:t>
+        </w:r>
+      </w:hyperlink>
+      <w:r>
+        <w:rPr>
+          <w:rFonts w:ascii="Times New Roman" w:hAnsi="Times New Roman" w:cs="Times New Roman"/>
+          <w:color w:val="3C4043"/>
+          <w:spacing w:val="3"/>
+          <w:sz w:val="24"/>
+          <w:szCs w:val="24"/>
+        </w:rPr>
+        <w:t>"},  </w:t>
+      </w:r>
+      <w:r>
+        <w:rPr>
+          <w:rFonts w:ascii="Times New Roman" w:hAnsi="Times New Roman" w:cs="Times New Roman"/>
+          <w:color w:val="3C4043"/>
+          <w:spacing w:val="3"/>
+          <w:sz w:val="24"/>
+          <w:szCs w:val="24"/>
+        </w:rPr>
+        <w:br/>
+        <w:t>    {"name":"Bob", "email":"</w:t>
+      </w:r>
+      <w:hyperlink r:id="rId12" w:tgtFrame="_blank" w:history="1">
+        <w:r>
+          <w:rPr>
+            <w:rStyle w:val="Hyperlink"/>
+            <w:rFonts w:ascii="Times New Roman" w:hAnsi="Times New Roman" w:cs="Times New Roman"/>
+            <w:color w:val="2962FF"/>
+            <w:spacing w:val="3"/>
+            <w:sz w:val="24"/>
+            <w:szCs w:val="24"/>
+            <w:u w:val="none"/>
+          </w:rPr>
+          <w:t>bob32@gmail.com</w:t>
+        </w:r>
+      </w:hyperlink>
+      <w:r>
+        <w:rPr>
+          <w:rFonts w:ascii="Times New Roman" w:hAnsi="Times New Roman" w:cs="Times New Roman"/>
+          <w:color w:val="3C4043"/>
+          <w:spacing w:val="3"/>
+          <w:sz w:val="24"/>
+          <w:szCs w:val="24"/>
+        </w:rPr>
+        <w:t>"},  </w:t>
+      </w:r>
+      <w:r>
+        <w:rPr>
+          <w:rFonts w:ascii="Times New Roman" w:hAnsi="Times New Roman" w:cs="Times New Roman"/>
+          <w:color w:val="3C4043"/>
+          <w:spacing w:val="3"/>
+          <w:sz w:val="24"/>
+          <w:szCs w:val="24"/>
+        </w:rPr>
+        <w:br/>
+        <w:t>    {"name":"Jai", "email":"</w:t>
+      </w:r>
+      <w:hyperlink r:id="rId13" w:tgtFrame="_blank" w:history="1">
+        <w:r>
+          <w:rPr>
+            <w:rStyle w:val="Hyperlink"/>
+            <w:rFonts w:ascii="Times New Roman" w:hAnsi="Times New Roman" w:cs="Times New Roman"/>
+            <w:color w:val="2962FF"/>
+            <w:spacing w:val="3"/>
+            <w:sz w:val="24"/>
+            <w:szCs w:val="24"/>
+            <w:u w:val="none"/>
+          </w:rPr>
+          <w:t>jai87@gmail.com</w:t>
+        </w:r>
+      </w:hyperlink>
+      <w:r>
+        <w:rPr>
+          <w:rFonts w:ascii="Times New Roman" w:hAnsi="Times New Roman" w:cs="Times New Roman"/>
+          <w:color w:val="3C4043"/>
+          <w:spacing w:val="3"/>
+          <w:sz w:val="24"/>
+          <w:szCs w:val="24"/>
+        </w:rPr>
+        <w:t>"}  </w:t>
+      </w:r>
+      <w:r>
+        <w:rPr>
+          <w:rFonts w:ascii="Times New Roman" w:hAnsi="Times New Roman" w:cs="Times New Roman"/>
+          <w:color w:val="3C4043"/>
+          <w:spacing w:val="3"/>
+          <w:sz w:val="24"/>
+          <w:szCs w:val="24"/>
+        </w:rPr>
+        <w:br/>
+        <w:t>]}  </w:t>
+      </w:r>
+      <w:r>
+        <w:rPr>
+          <w:rFonts w:ascii="Times New Roman" w:hAnsi="Times New Roman" w:cs="Times New Roman"/>
+          <w:color w:val="3C4043"/>
+          <w:spacing w:val="3"/>
+          <w:sz w:val="24"/>
+          <w:szCs w:val="24"/>
+        </w:rPr>
+        <w:br/>
+      </w:r>
+    </w:p>
+    <w:p>
+      <w:pPr>
+        <w:pStyle w:val="HTMLPreformatted"/>
+        <w:shd w:val="clear" w:color="auto" w:fill="2B2B2B"/>
+        <w:ind w:left="1080"/>
+        <w:rPr>
+          <w:color w:val="A9B7C6"/>
+        </w:rPr>
+      </w:pPr>
+      <w:r>
+        <w:rPr>
+          <w:color w:val="A9B7C6"/>
+        </w:rPr>
+        <w:t>Map&lt;String</w:t>
+      </w:r>
+      <w:r>
+        <w:rPr>
+          <w:color w:val="CC7832"/>
+        </w:rPr>
+        <w:t xml:space="preserve">, </w:t>
+      </w:r>
+      <w:r>
+        <w:rPr>
+          <w:color w:val="A9B7C6"/>
+        </w:rPr>
+        <w:t xml:space="preserve">Object&gt; employees = </w:t>
+      </w:r>
+      <w:r>
+        <w:rPr>
+          <w:color w:val="CC7832"/>
+        </w:rPr>
+        <w:t xml:space="preserve">new </w:t>
+      </w:r>
+      <w:r>
+        <w:rPr>
+          <w:color w:val="A9B7C6"/>
+        </w:rPr>
+        <w:t>HashMap()</w:t>
+      </w:r>
+      <w:r>
+        <w:rPr>
+          <w:color w:val="CC7832"/>
+        </w:rPr>
+        <w:t>;</w:t>
+      </w:r>
+      <w:r>
+        <w:rPr>
+          <w:color w:val="CC7832"/>
+        </w:rPr>
+        <w:br/>
+      </w:r>
+      <w:r>
+        <w:rPr>
+          <w:color w:val="CC7832"/>
+        </w:rPr>
+        <w:br/>
+      </w:r>
+      <w:proofErr w:type="spellStart"/>
+      <w:r>
+        <w:rPr>
+          <w:color w:val="A9B7C6"/>
+        </w:rPr>
+        <w:t>employees.put</w:t>
+      </w:r>
+      <w:proofErr w:type="spellEnd"/>
+      <w:r>
+        <w:rPr>
+          <w:color w:val="A9B7C6"/>
+        </w:rPr>
+        <w:t>(</w:t>
+      </w:r>
+      <w:r>
+        <w:rPr>
+          <w:color w:val="6A8759"/>
+        </w:rPr>
+        <w:t>"employees"</w:t>
+      </w:r>
+      <w:r>
+        <w:rPr>
+          <w:color w:val="CC7832"/>
+        </w:rPr>
+        <w:t xml:space="preserve">, </w:t>
+      </w:r>
+      <w:r>
+        <w:rPr>
+          <w:color w:val="A9B7C6"/>
+        </w:rPr>
+        <w:t>(</w:t>
+      </w:r>
+      <w:r>
+        <w:rPr>
+          <w:color w:val="CC7832"/>
+        </w:rPr>
+        <w:t xml:space="preserve">new </w:t>
+      </w:r>
+      <w:proofErr w:type="spellStart"/>
+      <w:r>
+        <w:rPr>
+          <w:color w:val="A9B7C6"/>
+        </w:rPr>
+        <w:t>ArrayList</w:t>
+      </w:r>
+      <w:proofErr w:type="spellEnd"/>
+      <w:r>
+        <w:rPr>
+          <w:color w:val="A9B7C6"/>
+        </w:rPr>
+        <w:t>&lt;&gt;(</w:t>
+      </w:r>
+      <w:proofErr w:type="spellStart"/>
+      <w:r>
+        <w:rPr>
+          <w:color w:val="A9B7C6"/>
+        </w:rPr>
+        <w:t>List.</w:t>
+      </w:r>
+      <w:r>
+        <w:rPr>
+          <w:i/>
+          <w:iCs/>
+          <w:color w:val="A9B7C6"/>
+        </w:rPr>
+        <w:t>of</w:t>
+      </w:r>
+      <w:proofErr w:type="spellEnd"/>
+      <w:r>
+        <w:rPr>
+          <w:color w:val="A9B7C6"/>
+        </w:rPr>
+        <w:t>(</w:t>
+      </w:r>
+      <w:r>
+        <w:rPr>
+          <w:color w:val="A9B7C6"/>
+        </w:rPr>
+        <w:br/>
+        <w:t xml:space="preserve">        (</w:t>
+      </w:r>
+      <w:r>
+        <w:rPr>
+          <w:color w:val="CC7832"/>
+        </w:rPr>
+        <w:t xml:space="preserve">new </w:t>
+      </w:r>
+      <w:r>
+        <w:rPr>
+          <w:color w:val="A9B7C6"/>
+        </w:rPr>
+        <w:t>HashMap&lt;String</w:t>
+      </w:r>
+      <w:r>
+        <w:rPr>
+          <w:color w:val="CC7832"/>
+        </w:rPr>
+        <w:t xml:space="preserve">, </w:t>
+      </w:r>
+      <w:r>
+        <w:rPr>
+          <w:color w:val="A9B7C6"/>
+        </w:rPr>
+        <w:t>String&gt;(){{</w:t>
+      </w:r>
+      <w:r>
+        <w:rPr>
+          <w:color w:val="A9B7C6"/>
+        </w:rPr>
+        <w:br/>
+        <w:t xml:space="preserve">            put(</w:t>
+      </w:r>
+      <w:r>
+        <w:rPr>
+          <w:color w:val="6A8759"/>
+        </w:rPr>
+        <w:t>"name"</w:t>
+      </w:r>
+      <w:r>
+        <w:rPr>
+          <w:color w:val="CC7832"/>
+        </w:rPr>
+        <w:t xml:space="preserve">, </w:t>
+      </w:r>
+      <w:r>
+        <w:rPr>
+          <w:color w:val="6A8759"/>
+        </w:rPr>
+        <w:t>"Shyam"</w:t>
+      </w:r>
+      <w:r>
+        <w:rPr>
+          <w:color w:val="A9B7C6"/>
+        </w:rPr>
+        <w:t>)</w:t>
+      </w:r>
+      <w:r>
+        <w:rPr>
+          <w:color w:val="CC7832"/>
+        </w:rPr>
+        <w:t>;</w:t>
+      </w:r>
+      <w:r>
+        <w:rPr>
+          <w:color w:val="CC7832"/>
+        </w:rPr>
+        <w:br/>
+        <w:t xml:space="preserve">            </w:t>
+      </w:r>
+      <w:r>
+        <w:rPr>
+          <w:color w:val="A9B7C6"/>
+        </w:rPr>
+        <w:t>put(</w:t>
+      </w:r>
+      <w:r>
+        <w:rPr>
+          <w:color w:val="6A8759"/>
+        </w:rPr>
+        <w:t>"email"</w:t>
+      </w:r>
+      <w:r>
+        <w:rPr>
+          <w:color w:val="CC7832"/>
+        </w:rPr>
+        <w:t xml:space="preserve">, </w:t>
+      </w:r>
+      <w:r>
+        <w:rPr>
+          <w:color w:val="6A8759"/>
+        </w:rPr>
+        <w:t>"shyamjaiswal@gmail.com"</w:t>
+      </w:r>
+      <w:r>
+        <w:rPr>
+          <w:color w:val="A9B7C6"/>
+        </w:rPr>
+        <w:t>)</w:t>
+      </w:r>
+      <w:r>
+        <w:rPr>
+          <w:color w:val="CC7832"/>
+        </w:rPr>
+        <w:t>;</w:t>
+      </w:r>
+      <w:r>
+        <w:rPr>
+          <w:color w:val="CC7832"/>
+        </w:rPr>
+        <w:br/>
+        <w:t xml:space="preserve">        </w:t>
+      </w:r>
+      <w:r>
+        <w:rPr>
+          <w:color w:val="A9B7C6"/>
+        </w:rPr>
+        <w:t>}})</w:t>
+      </w:r>
+      <w:r>
+        <w:rPr>
+          <w:color w:val="CC7832"/>
+        </w:rPr>
+        <w:t>,</w:t>
+      </w:r>
+      <w:r>
+        <w:rPr>
+          <w:color w:val="CC7832"/>
+        </w:rPr>
+        <w:br/>
+        <w:t xml:space="preserve">        </w:t>
+      </w:r>
+      <w:r>
+        <w:rPr>
+          <w:color w:val="A9B7C6"/>
+        </w:rPr>
+        <w:t>(</w:t>
+      </w:r>
+      <w:r>
+        <w:rPr>
+          <w:color w:val="CC7832"/>
+        </w:rPr>
+        <w:t xml:space="preserve">new </w:t>
+      </w:r>
+      <w:r>
+        <w:rPr>
+          <w:color w:val="A9B7C6"/>
+        </w:rPr>
+        <w:t>HashMap&lt;String</w:t>
+      </w:r>
+      <w:r>
+        <w:rPr>
+          <w:color w:val="CC7832"/>
+        </w:rPr>
+        <w:t xml:space="preserve">, </w:t>
+      </w:r>
+      <w:r>
+        <w:rPr>
+          <w:color w:val="A9B7C6"/>
+        </w:rPr>
+        <w:t>String&gt;(){{</w:t>
+      </w:r>
+      <w:r>
+        <w:rPr>
+          <w:color w:val="A9B7C6"/>
+        </w:rPr>
+        <w:br/>
+        <w:t xml:space="preserve">            put(</w:t>
+      </w:r>
+      <w:r>
+        <w:rPr>
+          <w:color w:val="6A8759"/>
+        </w:rPr>
+        <w:t>"name"</w:t>
+      </w:r>
+      <w:r>
+        <w:rPr>
+          <w:color w:val="CC7832"/>
+        </w:rPr>
+        <w:t xml:space="preserve">, </w:t>
+      </w:r>
+      <w:r>
+        <w:rPr>
+          <w:color w:val="6A8759"/>
+        </w:rPr>
+        <w:t>"Bob"</w:t>
+      </w:r>
+      <w:r>
+        <w:rPr>
+          <w:color w:val="A9B7C6"/>
+        </w:rPr>
+        <w:t>)</w:t>
+      </w:r>
+      <w:r>
+        <w:rPr>
+          <w:color w:val="CC7832"/>
+        </w:rPr>
+        <w:t>;</w:t>
+      </w:r>
+      <w:r>
+        <w:rPr>
+          <w:color w:val="CC7832"/>
+        </w:rPr>
+        <w:br/>
+        <w:t xml:space="preserve">            </w:t>
+      </w:r>
+      <w:r>
+        <w:rPr>
+          <w:color w:val="A9B7C6"/>
+        </w:rPr>
+        <w:t>put(</w:t>
+      </w:r>
+      <w:r>
+        <w:rPr>
+          <w:color w:val="6A8759"/>
+        </w:rPr>
+        <w:t>"email"</w:t>
+      </w:r>
+      <w:r>
+        <w:rPr>
+          <w:color w:val="CC7832"/>
+        </w:rPr>
+        <w:t xml:space="preserve">, </w:t>
+      </w:r>
+      <w:r>
+        <w:rPr>
+          <w:color w:val="6A8759"/>
+        </w:rPr>
+        <w:t>"bob32@gmail.com"</w:t>
+      </w:r>
+      <w:r>
+        <w:rPr>
+          <w:color w:val="A9B7C6"/>
+        </w:rPr>
+        <w:t>)</w:t>
+      </w:r>
+      <w:r>
+        <w:rPr>
+          <w:color w:val="CC7832"/>
+        </w:rPr>
+        <w:t>;</w:t>
+      </w:r>
+      <w:r>
+        <w:rPr>
+          <w:color w:val="CC7832"/>
+        </w:rPr>
+        <w:br/>
+        <w:t xml:space="preserve">        </w:t>
+      </w:r>
+      <w:r>
+        <w:rPr>
+          <w:color w:val="A9B7C6"/>
+        </w:rPr>
+        <w:t>}})</w:t>
+      </w:r>
+      <w:r>
+        <w:rPr>
+          <w:color w:val="CC7832"/>
+        </w:rPr>
+        <w:t>,</w:t>
+      </w:r>
+      <w:r>
+        <w:rPr>
+          <w:color w:val="CC7832"/>
+        </w:rPr>
+        <w:br/>
+        <w:t xml:space="preserve">        </w:t>
+      </w:r>
+      <w:r>
+        <w:rPr>
+          <w:color w:val="A9B7C6"/>
+        </w:rPr>
+        <w:t>(</w:t>
+      </w:r>
+      <w:r>
+        <w:rPr>
+          <w:color w:val="CC7832"/>
+        </w:rPr>
+        <w:t xml:space="preserve">new </w:t>
+      </w:r>
+      <w:r>
+        <w:rPr>
+          <w:color w:val="A9B7C6"/>
+        </w:rPr>
+        <w:t>HashMap&lt;String</w:t>
+      </w:r>
+      <w:r>
+        <w:rPr>
+          <w:color w:val="CC7832"/>
+        </w:rPr>
+        <w:t xml:space="preserve">, </w:t>
+      </w:r>
+      <w:r>
+        <w:rPr>
+          <w:color w:val="A9B7C6"/>
+        </w:rPr>
+        <w:t>String&gt;(){{</w:t>
+      </w:r>
+      <w:r>
+        <w:rPr>
+          <w:color w:val="A9B7C6"/>
+        </w:rPr>
+        <w:br/>
+        <w:t xml:space="preserve">            put(</w:t>
+      </w:r>
+      <w:r>
+        <w:rPr>
+          <w:color w:val="6A8759"/>
+        </w:rPr>
+        <w:t>"name"</w:t>
+      </w:r>
+      <w:r>
+        <w:rPr>
+          <w:color w:val="CC7832"/>
+        </w:rPr>
+        <w:t xml:space="preserve">, </w:t>
+      </w:r>
+      <w:r>
+        <w:rPr>
+          <w:color w:val="6A8759"/>
+        </w:rPr>
+        <w:t>"Jai"</w:t>
+      </w:r>
+      <w:r>
+        <w:rPr>
+          <w:color w:val="A9B7C6"/>
+        </w:rPr>
+        <w:t>)</w:t>
+      </w:r>
+      <w:r>
+        <w:rPr>
+          <w:color w:val="CC7832"/>
+        </w:rPr>
+        <w:t>;</w:t>
+      </w:r>
+      <w:r>
+        <w:rPr>
+          <w:color w:val="CC7832"/>
+        </w:rPr>
+        <w:br/>
+        <w:t xml:space="preserve">            </w:t>
+      </w:r>
+      <w:r>
+        <w:rPr>
+          <w:color w:val="A9B7C6"/>
+        </w:rPr>
+        <w:t>put(</w:t>
+      </w:r>
+      <w:r>
+        <w:rPr>
+          <w:color w:val="6A8759"/>
+        </w:rPr>
+        <w:t>"email"</w:t>
+      </w:r>
+      <w:r>
+        <w:rPr>
+          <w:color w:val="CC7832"/>
+        </w:rPr>
+        <w:t xml:space="preserve">, </w:t>
+      </w:r>
+      <w:r>
+        <w:rPr>
+          <w:color w:val="6A8759"/>
+        </w:rPr>
+        <w:t>"jai87@gmail.com"</w:t>
+      </w:r>
+      <w:r>
+        <w:rPr>
+          <w:color w:val="A9B7C6"/>
+        </w:rPr>
+        <w:t>)</w:t>
+      </w:r>
+      <w:r>
+        <w:rPr>
+          <w:color w:val="CC7832"/>
+        </w:rPr>
+        <w:t>;</w:t>
+      </w:r>
+      <w:r>
+        <w:rPr>
+          <w:color w:val="CC7832"/>
+        </w:rPr>
+        <w:br/>
+        <w:t xml:space="preserve">        </w:t>
+      </w:r>
+      <w:r>
+        <w:rPr>
+          <w:color w:val="A9B7C6"/>
+        </w:rPr>
+        <w:t>}})</w:t>
+      </w:r>
+      <w:r>
+        <w:rPr>
+          <w:color w:val="A9B7C6"/>
+        </w:rPr>
+        <w:br/>
+      </w:r>
+      <w:r>
+        <w:rPr>
+          <w:color w:val="A9B7C6"/>
+        </w:rPr>
+        <w:br/>
+        <w:t>))))</w:t>
+      </w:r>
+      <w:r>
+        <w:rPr>
+          <w:color w:val="CC7832"/>
+        </w:rPr>
+        <w:t>;</w:t>
+      </w:r>
+      <w:r>
+        <w:rPr>
+          <w:color w:val="CC7832"/>
+        </w:rPr>
+        <w:br/>
+      </w:r>
+      <w:proofErr w:type="spellStart"/>
+      <w:r>
+        <w:rPr>
+          <w:color w:val="A9B7C6"/>
+        </w:rPr>
+        <w:t>System.</w:t>
+      </w:r>
+      <w:r>
+        <w:rPr>
+          <w:i/>
+          <w:iCs/>
+          <w:color w:val="9876AA"/>
+        </w:rPr>
+        <w:t>out</w:t>
+      </w:r>
+      <w:r>
+        <w:rPr>
+          <w:color w:val="A9B7C6"/>
+        </w:rPr>
+        <w:t>.println</w:t>
+      </w:r>
+      <w:proofErr w:type="spellEnd"/>
+      <w:r>
+        <w:rPr>
+          <w:color w:val="A9B7C6"/>
+        </w:rPr>
+        <w:t>(employees)</w:t>
+      </w:r>
+      <w:r>
+        <w:rPr>
+          <w:color w:val="CC7832"/>
+        </w:rPr>
+        <w:t>;</w:t>
+      </w:r>
+      <w:r>
+        <w:rPr>
+          <w:color w:val="CC7832"/>
+        </w:rPr>
+        <w:br/>
+      </w:r>
+      <w:r>
+        <w:rPr>
+          <w:color w:val="808080"/>
+        </w:rPr>
+        <w:t>// output: {employees=[{name=Shyam, email=shyamjaiswal@gmail.com}, {name=Bob, email=bob32@gmail.com}, {name=Jai, email=jai87@gmail.com}]}</w:t>
+      </w:r>
+    </w:p>
+    <w:p/>
+    <w:p>
+      <w:pPr>
+        <w:pStyle w:val="ListParagraph"/>
+        <w:spacing w:after="0" w:line="276" w:lineRule="auto"/>
+        <w:ind w:left="1440"/>
+        <w:rPr>
+          <w:rFonts w:ascii="Times New Roman" w:hAnsi="Times New Roman" w:cs="Times New Roman"/>
+          <w:color w:val="3C4043"/>
+          <w:spacing w:val="3"/>
+          <w:sz w:val="24"/>
+          <w:szCs w:val="24"/>
+        </w:rPr>
+      </w:pPr>
+    </w:p>
+    <w:p>
+      <w:pPr>
+        <w:pStyle w:val="ListParagraph"/>
+        <w:numPr>
+          <w:ilvl w:val="0"/>
+          <w:numId w:val="18"/>
+        </w:numPr>
+        <w:spacing w:after="0" w:line="276" w:lineRule="auto"/>
+        <w:jc w:val="both"/>
+        <w:outlineLvl w:val="1"/>
+        <w:rPr>
+          <w:rFonts w:ascii="Times New Roman" w:hAnsi="Times New Roman" w:cs="Times New Roman"/>
+          <w:b/>
+          <w:bCs/>
+          <w:color w:val="3C4043"/>
+          <w:spacing w:val="3"/>
+          <w:sz w:val="24"/>
+          <w:szCs w:val="24"/>
+        </w:rPr>
+      </w:pPr>
+      <w:r>
+        <w:rPr>
+          <w:rFonts w:ascii="Times New Roman" w:hAnsi="Times New Roman" w:cs="Times New Roman"/>
+          <w:b/>
+          <w:bCs/>
+          <w:color w:val="3C4043"/>
+          <w:spacing w:val="3"/>
+          <w:sz w:val="24"/>
+          <w:szCs w:val="24"/>
+          <w:lang w:val="en-US"/>
+        </w:rPr>
+        <w:t>menu</w:t>
+      </w:r>
+    </w:p>
+    <w:p>
+      <w:pPr>
+        <w:pStyle w:val="ListParagraph"/>
+        <w:spacing w:after="0" w:line="276" w:lineRule="auto"/>
+        <w:ind w:left="1440"/>
+        <w:rPr>
+          <w:rFonts w:ascii="Times New Roman" w:hAnsi="Times New Roman" w:cs="Times New Roman"/>
+          <w:color w:val="3C4043"/>
+          <w:spacing w:val="3"/>
+          <w:sz w:val="24"/>
+          <w:szCs w:val="24"/>
+        </w:rPr>
+      </w:pPr>
+      <w:r>
+        <w:rPr>
+          <w:rFonts w:ascii="Times New Roman" w:hAnsi="Times New Roman" w:cs="Times New Roman"/>
+          <w:color w:val="3C4043"/>
+          <w:spacing w:val="3"/>
+          <w:sz w:val="24"/>
+          <w:szCs w:val="24"/>
+        </w:rPr>
+        <w:t>{"menu": {  </w:t>
+      </w:r>
+      <w:r>
+        <w:rPr>
+          <w:rFonts w:ascii="Times New Roman" w:hAnsi="Times New Roman" w:cs="Times New Roman"/>
+          <w:color w:val="3C4043"/>
+          <w:spacing w:val="3"/>
+          <w:sz w:val="24"/>
+          <w:szCs w:val="24"/>
+        </w:rPr>
+        <w:br/>
+        <w:t>  "id": "file",  </w:t>
+      </w:r>
+      <w:r>
+        <w:rPr>
+          <w:rFonts w:ascii="Times New Roman" w:hAnsi="Times New Roman" w:cs="Times New Roman"/>
+          <w:color w:val="3C4043"/>
+          <w:spacing w:val="3"/>
+          <w:sz w:val="24"/>
+          <w:szCs w:val="24"/>
+        </w:rPr>
+        <w:br/>
+        <w:t>  "value": "File",  </w:t>
+      </w:r>
+      <w:r>
+        <w:rPr>
+          <w:rFonts w:ascii="Times New Roman" w:hAnsi="Times New Roman" w:cs="Times New Roman"/>
+          <w:color w:val="3C4043"/>
+          <w:spacing w:val="3"/>
+          <w:sz w:val="24"/>
+          <w:szCs w:val="24"/>
+        </w:rPr>
+        <w:br/>
+        <w:t>  "popup": {  </w:t>
+      </w:r>
+      <w:r>
+        <w:rPr>
+          <w:rFonts w:ascii="Times New Roman" w:hAnsi="Times New Roman" w:cs="Times New Roman"/>
+          <w:color w:val="3C4043"/>
+          <w:spacing w:val="3"/>
+          <w:sz w:val="24"/>
+          <w:szCs w:val="24"/>
+        </w:rPr>
+        <w:br/>
+        <w:t>    "menuitem": [  </w:t>
+      </w:r>
+      <w:r>
+        <w:rPr>
+          <w:rFonts w:ascii="Times New Roman" w:hAnsi="Times New Roman" w:cs="Times New Roman"/>
+          <w:color w:val="3C4043"/>
+          <w:spacing w:val="3"/>
+          <w:sz w:val="24"/>
+          <w:szCs w:val="24"/>
+        </w:rPr>
+        <w:br/>
+        <w:t>      {"value": "New", "onclick": "CreateDoc()"},  </w:t>
+      </w:r>
+      <w:r>
+        <w:rPr>
+          <w:rFonts w:ascii="Times New Roman" w:hAnsi="Times New Roman" w:cs="Times New Roman"/>
+          <w:color w:val="3C4043"/>
+          <w:spacing w:val="3"/>
+          <w:sz w:val="24"/>
+          <w:szCs w:val="24"/>
+        </w:rPr>
+        <w:br/>
+        <w:t>      {"value": "Open", "onclick": "OpenDoc()"},  </w:t>
+      </w:r>
+      <w:r>
+        <w:rPr>
+          <w:rFonts w:ascii="Times New Roman" w:hAnsi="Times New Roman" w:cs="Times New Roman"/>
+          <w:color w:val="3C4043"/>
+          <w:spacing w:val="3"/>
+          <w:sz w:val="24"/>
+          <w:szCs w:val="24"/>
+        </w:rPr>
+        <w:br/>
+        <w:t>      {"value": "Save", "onclick": "SaveDoc()"}  </w:t>
+      </w:r>
+      <w:r>
+        <w:rPr>
+          <w:rFonts w:ascii="Times New Roman" w:hAnsi="Times New Roman" w:cs="Times New Roman"/>
+          <w:color w:val="3C4043"/>
+          <w:spacing w:val="3"/>
+          <w:sz w:val="24"/>
+          <w:szCs w:val="24"/>
+        </w:rPr>
+        <w:br/>
+      </w:r>
+      <w:r>
+        <w:rPr>
+          <w:rFonts w:ascii="Times New Roman" w:hAnsi="Times New Roman" w:cs="Times New Roman"/>
+          <w:color w:val="3C4043"/>
+          <w:spacing w:val="3"/>
+          <w:sz w:val="24"/>
+          <w:szCs w:val="24"/>
+        </w:rPr>
+        <w:lastRenderedPageBreak/>
+        <w:t>    ]  </w:t>
+      </w:r>
+      <w:r>
+        <w:rPr>
+          <w:rFonts w:ascii="Times New Roman" w:hAnsi="Times New Roman" w:cs="Times New Roman"/>
+          <w:color w:val="3C4043"/>
+          <w:spacing w:val="3"/>
+          <w:sz w:val="24"/>
+          <w:szCs w:val="24"/>
+        </w:rPr>
+        <w:br/>
+        <w:t>  }  </w:t>
+      </w:r>
+      <w:r>
+        <w:rPr>
+          <w:rFonts w:ascii="Times New Roman" w:hAnsi="Times New Roman" w:cs="Times New Roman"/>
+          <w:color w:val="3C4043"/>
+          <w:spacing w:val="3"/>
+          <w:sz w:val="24"/>
+          <w:szCs w:val="24"/>
+        </w:rPr>
+        <w:br/>
+        <w:t>}}</w:t>
+      </w:r>
+      <w:r>
+        <w:rPr>
+          <w:rFonts w:ascii="Times New Roman" w:hAnsi="Times New Roman" w:cs="Times New Roman"/>
+          <w:color w:val="3C4043"/>
+          <w:spacing w:val="3"/>
+          <w:sz w:val="24"/>
+          <w:szCs w:val="24"/>
+        </w:rPr>
+        <w:br/>
+      </w:r>
+    </w:p>
+    <w:p>
+      <w:pPr>
+        <w:pStyle w:val="HTMLPreformatted"/>
+        <w:shd w:val="clear" w:color="auto" w:fill="2B2B2B"/>
+        <w:ind w:left="1134"/>
+        <w:rPr>
+          <w:color w:val="A9B7C6"/>
+        </w:rPr>
+      </w:pPr>
+      <w:r>
+        <w:rPr>
+          <w:color w:val="A9B7C6"/>
+        </w:rPr>
+        <w:t>Map&lt;String</w:t>
+      </w:r>
+      <w:r>
+        <w:rPr>
+          <w:color w:val="CC7832"/>
+        </w:rPr>
+        <w:t xml:space="preserve">, </w:t>
+      </w:r>
+      <w:r>
+        <w:rPr>
+          <w:color w:val="A9B7C6"/>
+        </w:rPr>
+        <w:t xml:space="preserve">Object&gt; </w:t>
+      </w:r>
+      <w:proofErr w:type="spellStart"/>
+      <w:r>
+        <w:rPr>
+          <w:color w:val="A9B7C6"/>
+        </w:rPr>
+        <w:t>menuData</w:t>
+      </w:r>
+      <w:proofErr w:type="spellEnd"/>
+      <w:r>
+        <w:rPr>
+          <w:color w:val="A9B7C6"/>
+        </w:rPr>
+        <w:t xml:space="preserve"> = </w:t>
+      </w:r>
+      <w:r>
+        <w:rPr>
+          <w:color w:val="CC7832"/>
+        </w:rPr>
+        <w:t xml:space="preserve">new </w:t>
+      </w:r>
+      <w:r>
+        <w:rPr>
+          <w:color w:val="A9B7C6"/>
+        </w:rPr>
+        <w:t>HashMap&lt;&gt;()</w:t>
+      </w:r>
+      <w:r>
+        <w:rPr>
+          <w:color w:val="CC7832"/>
+        </w:rPr>
+        <w:t>;</w:t>
+      </w:r>
+      <w:r>
+        <w:rPr>
+          <w:color w:val="CC7832"/>
+        </w:rPr>
+        <w:br/>
+      </w:r>
+      <w:proofErr w:type="spellStart"/>
+      <w:r>
+        <w:rPr>
+          <w:color w:val="A9B7C6"/>
+        </w:rPr>
+        <w:t>menuData.put</w:t>
+      </w:r>
+      <w:proofErr w:type="spellEnd"/>
+      <w:r>
+        <w:rPr>
+          <w:color w:val="A9B7C6"/>
+        </w:rPr>
+        <w:t>(</w:t>
+      </w:r>
+      <w:r>
+        <w:rPr>
+          <w:color w:val="6A8759"/>
+        </w:rPr>
+        <w:t>"id"</w:t>
+      </w:r>
+      <w:r>
+        <w:rPr>
+          <w:color w:val="CC7832"/>
+        </w:rPr>
+        <w:t xml:space="preserve">, </w:t>
+      </w:r>
+      <w:r>
+        <w:rPr>
+          <w:color w:val="6A8759"/>
+        </w:rPr>
+        <w:t>"file"</w:t>
+      </w:r>
+      <w:r>
+        <w:rPr>
+          <w:color w:val="A9B7C6"/>
+        </w:rPr>
+        <w:t>)</w:t>
+      </w:r>
+      <w:r>
+        <w:rPr>
+          <w:color w:val="CC7832"/>
+        </w:rPr>
+        <w:t>;</w:t>
+      </w:r>
+      <w:r>
+        <w:rPr>
+          <w:color w:val="CC7832"/>
+        </w:rPr>
+        <w:br/>
+      </w:r>
+      <w:proofErr w:type="spellStart"/>
+      <w:r>
+        <w:rPr>
+          <w:color w:val="A9B7C6"/>
+        </w:rPr>
+        <w:t>menuData.put</w:t>
+      </w:r>
+      <w:proofErr w:type="spellEnd"/>
+      <w:r>
+        <w:rPr>
+          <w:color w:val="A9B7C6"/>
+        </w:rPr>
+        <w:t>(</w:t>
+      </w:r>
+      <w:r>
+        <w:rPr>
+          <w:color w:val="6A8759"/>
+        </w:rPr>
+        <w:t>"</w:t>
+      </w:r>
+      <w:proofErr w:type="spellStart"/>
+      <w:r>
+        <w:rPr>
+          <w:color w:val="6A8759"/>
+        </w:rPr>
+        <w:t>value"</w:t>
+      </w:r>
+      <w:r>
+        <w:rPr>
+          <w:color w:val="CC7832"/>
+        </w:rPr>
+        <w:t>,</w:t>
+      </w:r>
+      <w:r>
+        <w:rPr>
+          <w:color w:val="6A8759"/>
+        </w:rPr>
+        <w:t>"File</w:t>
+      </w:r>
+      <w:proofErr w:type="spellEnd"/>
+      <w:r>
+        <w:rPr>
+          <w:color w:val="6A8759"/>
+        </w:rPr>
+        <w:t>"</w:t>
+      </w:r>
+      <w:r>
+        <w:rPr>
+          <w:color w:val="A9B7C6"/>
+        </w:rPr>
+        <w:t>)</w:t>
+      </w:r>
+      <w:r>
+        <w:rPr>
+          <w:color w:val="CC7832"/>
+        </w:rPr>
+        <w:t>;</w:t>
+      </w:r>
+      <w:r>
+        <w:rPr>
+          <w:color w:val="CC7832"/>
+        </w:rPr>
+        <w:br/>
+      </w:r>
+      <w:r>
+        <w:rPr>
+          <w:color w:val="CC7832"/>
+        </w:rPr>
+        <w:br/>
+      </w:r>
+      <w:r>
+        <w:rPr>
+          <w:color w:val="A9B7C6"/>
+        </w:rPr>
+        <w:t>Map&lt;String</w:t>
+      </w:r>
+      <w:r>
+        <w:rPr>
+          <w:color w:val="CC7832"/>
+        </w:rPr>
+        <w:t xml:space="preserve">, </w:t>
+      </w:r>
+      <w:r>
+        <w:rPr>
+          <w:color w:val="A9B7C6"/>
+        </w:rPr>
+        <w:t xml:space="preserve">Object&gt; </w:t>
+      </w:r>
+      <w:proofErr w:type="spellStart"/>
+      <w:r>
+        <w:rPr>
+          <w:color w:val="A9B7C6"/>
+        </w:rPr>
+        <w:t>menuItem</w:t>
+      </w:r>
+      <w:proofErr w:type="spellEnd"/>
+      <w:r>
+        <w:rPr>
+          <w:color w:val="A9B7C6"/>
+        </w:rPr>
+        <w:t xml:space="preserve"> = </w:t>
+      </w:r>
+      <w:r>
+        <w:rPr>
+          <w:color w:val="CC7832"/>
+        </w:rPr>
+        <w:t xml:space="preserve">new </w:t>
+      </w:r>
+      <w:r>
+        <w:rPr>
+          <w:color w:val="A9B7C6"/>
+        </w:rPr>
+        <w:t>HashMap&lt;&gt;()</w:t>
+      </w:r>
+      <w:r>
+        <w:rPr>
+          <w:color w:val="CC7832"/>
+        </w:rPr>
+        <w:t>;</w:t>
+      </w:r>
+      <w:r>
+        <w:rPr>
+          <w:color w:val="CC7832"/>
+        </w:rPr>
+        <w:br/>
+      </w:r>
+      <w:proofErr w:type="spellStart"/>
+      <w:r>
+        <w:rPr>
+          <w:color w:val="A9B7C6"/>
+        </w:rPr>
+        <w:t>menuItem.put</w:t>
+      </w:r>
+      <w:proofErr w:type="spellEnd"/>
+      <w:r>
+        <w:rPr>
+          <w:color w:val="A9B7C6"/>
+        </w:rPr>
+        <w:t>(</w:t>
+      </w:r>
+      <w:r>
+        <w:rPr>
+          <w:color w:val="6A8759"/>
+        </w:rPr>
+        <w:t>"</w:t>
+      </w:r>
+      <w:proofErr w:type="spellStart"/>
+      <w:r>
+        <w:rPr>
+          <w:color w:val="6A8759"/>
+        </w:rPr>
+        <w:t>menuitem</w:t>
+      </w:r>
+      <w:proofErr w:type="spellEnd"/>
+      <w:r>
+        <w:rPr>
+          <w:color w:val="6A8759"/>
+        </w:rPr>
+        <w:t>"</w:t>
+      </w:r>
+      <w:r>
+        <w:rPr>
+          <w:color w:val="CC7832"/>
+        </w:rPr>
+        <w:t xml:space="preserve">, </w:t>
+      </w:r>
+      <w:r>
+        <w:rPr>
+          <w:color w:val="A9B7C6"/>
+        </w:rPr>
+        <w:t>(</w:t>
+      </w:r>
+      <w:r>
+        <w:rPr>
+          <w:color w:val="CC7832"/>
+        </w:rPr>
+        <w:t xml:space="preserve">new </w:t>
+      </w:r>
+      <w:proofErr w:type="spellStart"/>
+      <w:r>
+        <w:rPr>
+          <w:color w:val="A9B7C6"/>
+        </w:rPr>
+        <w:t>ArrayList</w:t>
+      </w:r>
+      <w:proofErr w:type="spellEnd"/>
+      <w:r>
+        <w:rPr>
+          <w:color w:val="A9B7C6"/>
+        </w:rPr>
+        <w:t>&lt;&gt;(</w:t>
+      </w:r>
+      <w:proofErr w:type="spellStart"/>
+      <w:r>
+        <w:rPr>
+          <w:color w:val="A9B7C6"/>
+        </w:rPr>
+        <w:t>List.</w:t>
+      </w:r>
+      <w:r>
+        <w:rPr>
+          <w:i/>
+          <w:iCs/>
+          <w:color w:val="A9B7C6"/>
+        </w:rPr>
+        <w:t>of</w:t>
+      </w:r>
+      <w:proofErr w:type="spellEnd"/>
+      <w:r>
+        <w:rPr>
+          <w:color w:val="A9B7C6"/>
+        </w:rPr>
+        <w:t>(</w:t>
+      </w:r>
+      <w:r>
+        <w:rPr>
+          <w:color w:val="A9B7C6"/>
+        </w:rPr>
+        <w:br/>
+        <w:t xml:space="preserve">        (</w:t>
+      </w:r>
+      <w:r>
+        <w:rPr>
+          <w:color w:val="CC7832"/>
+        </w:rPr>
+        <w:t xml:space="preserve">new </w:t>
+      </w:r>
+      <w:r>
+        <w:rPr>
+          <w:color w:val="A9B7C6"/>
+        </w:rPr>
+        <w:t>HashMap&lt;String</w:t>
+      </w:r>
+      <w:r>
+        <w:rPr>
+          <w:color w:val="CC7832"/>
+        </w:rPr>
+        <w:t xml:space="preserve">, </w:t>
+      </w:r>
+      <w:r>
+        <w:rPr>
+          <w:color w:val="A9B7C6"/>
+        </w:rPr>
+        <w:t>String&gt;(){{</w:t>
+      </w:r>
+      <w:r>
+        <w:rPr>
+          <w:color w:val="A9B7C6"/>
+        </w:rPr>
+        <w:br/>
+        <w:t xml:space="preserve">            put(</w:t>
+      </w:r>
+      <w:r>
+        <w:rPr>
+          <w:color w:val="6A8759"/>
+        </w:rPr>
+        <w:t>"value"</w:t>
+      </w:r>
+      <w:r>
+        <w:rPr>
+          <w:color w:val="CC7832"/>
+        </w:rPr>
+        <w:t xml:space="preserve">, </w:t>
+      </w:r>
+      <w:r>
+        <w:rPr>
+          <w:color w:val="6A8759"/>
+        </w:rPr>
+        <w:t>"New"</w:t>
+      </w:r>
+      <w:r>
+        <w:rPr>
+          <w:color w:val="A9B7C6"/>
+        </w:rPr>
+        <w:t>)</w:t>
+      </w:r>
+      <w:r>
+        <w:rPr>
+          <w:color w:val="CC7832"/>
+        </w:rPr>
+        <w:t>;</w:t>
+      </w:r>
+      <w:r>
+        <w:rPr>
+          <w:color w:val="CC7832"/>
+        </w:rPr>
+        <w:br/>
+        <w:t xml:space="preserve">            </w:t>
+      </w:r>
+      <w:r>
+        <w:rPr>
+          <w:color w:val="A9B7C6"/>
+        </w:rPr>
+        <w:t>put(</w:t>
+      </w:r>
+      <w:r>
+        <w:rPr>
+          <w:color w:val="6A8759"/>
+        </w:rPr>
+        <w:t>"onclick"</w:t>
+      </w:r>
+      <w:r>
+        <w:rPr>
+          <w:color w:val="CC7832"/>
+        </w:rPr>
+        <w:t xml:space="preserve">, </w:t>
+      </w:r>
+      <w:r>
+        <w:rPr>
+          <w:color w:val="6A8759"/>
+        </w:rPr>
+        <w:t>"</w:t>
+      </w:r>
+      <w:proofErr w:type="spellStart"/>
+      <w:r>
+        <w:rPr>
+          <w:color w:val="6A8759"/>
+        </w:rPr>
+        <w:t>CreateDoc</w:t>
+      </w:r>
+      <w:proofErr w:type="spellEnd"/>
+      <w:r>
+        <w:rPr>
+          <w:color w:val="6A8759"/>
+        </w:rPr>
+        <w:t>()"</w:t>
+      </w:r>
+      <w:r>
+        <w:rPr>
+          <w:color w:val="A9B7C6"/>
+        </w:rPr>
+        <w:t>)</w:t>
+      </w:r>
+      <w:r>
+        <w:rPr>
+          <w:color w:val="CC7832"/>
+        </w:rPr>
+        <w:t>;</w:t>
+      </w:r>
+      <w:r>
+        <w:rPr>
+          <w:color w:val="CC7832"/>
+        </w:rPr>
+        <w:br/>
+        <w:t xml:space="preserve">        </w:t>
+      </w:r>
+      <w:r>
+        <w:rPr>
+          <w:color w:val="A9B7C6"/>
+        </w:rPr>
+        <w:t>}})</w:t>
+      </w:r>
+      <w:r>
+        <w:rPr>
+          <w:color w:val="CC7832"/>
+        </w:rPr>
+        <w:t>,</w:t>
+      </w:r>
+      <w:r>
+        <w:rPr>
+          <w:color w:val="CC7832"/>
+        </w:rPr>
+        <w:br/>
+        <w:t xml:space="preserve">        </w:t>
+      </w:r>
+      <w:r>
+        <w:rPr>
+          <w:color w:val="A9B7C6"/>
+        </w:rPr>
+        <w:t>(</w:t>
+      </w:r>
+      <w:r>
+        <w:rPr>
+          <w:color w:val="CC7832"/>
+        </w:rPr>
+        <w:t xml:space="preserve">new </w:t>
+      </w:r>
+      <w:r>
+        <w:rPr>
+          <w:color w:val="A9B7C6"/>
+        </w:rPr>
+        <w:t>HashMap&lt;String</w:t>
+      </w:r>
+      <w:r>
+        <w:rPr>
+          <w:color w:val="CC7832"/>
+        </w:rPr>
+        <w:t xml:space="preserve">, </w:t>
+      </w:r>
+      <w:r>
+        <w:rPr>
+          <w:color w:val="A9B7C6"/>
+        </w:rPr>
+        <w:t>String&gt;(){{</w:t>
+      </w:r>
+      <w:r>
+        <w:rPr>
+          <w:color w:val="A9B7C6"/>
+        </w:rPr>
+        <w:br/>
+        <w:t xml:space="preserve">            put(</w:t>
+      </w:r>
+      <w:r>
+        <w:rPr>
+          <w:color w:val="6A8759"/>
+        </w:rPr>
+        <w:t>"value"</w:t>
+      </w:r>
+      <w:r>
+        <w:rPr>
+          <w:color w:val="CC7832"/>
+        </w:rPr>
+        <w:t xml:space="preserve">, </w:t>
+      </w:r>
+      <w:r>
+        <w:rPr>
+          <w:color w:val="6A8759"/>
+        </w:rPr>
+        <w:t>"Open"</w:t>
+      </w:r>
+      <w:r>
+        <w:rPr>
+          <w:color w:val="A9B7C6"/>
+        </w:rPr>
+        <w:t>)</w:t>
+      </w:r>
+      <w:r>
+        <w:rPr>
+          <w:color w:val="CC7832"/>
+        </w:rPr>
+        <w:t>;</w:t>
+      </w:r>
+      <w:r>
+        <w:rPr>
+          <w:color w:val="CC7832"/>
+        </w:rPr>
+        <w:br/>
+        <w:t xml:space="preserve">            </w:t>
+      </w:r>
+      <w:r>
+        <w:rPr>
+          <w:color w:val="A9B7C6"/>
+        </w:rPr>
+        <w:t>put(</w:t>
+      </w:r>
+      <w:r>
+        <w:rPr>
+          <w:color w:val="6A8759"/>
+        </w:rPr>
+        <w:t>"onclick"</w:t>
+      </w:r>
+      <w:r>
+        <w:rPr>
+          <w:color w:val="CC7832"/>
+        </w:rPr>
+        <w:t xml:space="preserve">, </w:t>
+      </w:r>
+      <w:r>
+        <w:rPr>
+          <w:color w:val="6A8759"/>
+        </w:rPr>
+        <w:t>"OpenDoc()"</w:t>
+      </w:r>
+      <w:r>
+        <w:rPr>
+          <w:color w:val="A9B7C6"/>
+        </w:rPr>
+        <w:t>)</w:t>
+      </w:r>
+      <w:r>
+        <w:rPr>
+          <w:color w:val="CC7832"/>
+        </w:rPr>
+        <w:t>;</w:t>
+      </w:r>
+      <w:r>
+        <w:rPr>
+          <w:color w:val="CC7832"/>
+        </w:rPr>
+        <w:br/>
+        <w:t xml:space="preserve">        </w:t>
+      </w:r>
+      <w:r>
+        <w:rPr>
+          <w:color w:val="A9B7C6"/>
+        </w:rPr>
+        <w:t>}})</w:t>
+      </w:r>
+      <w:r>
+        <w:rPr>
+          <w:color w:val="CC7832"/>
+        </w:rPr>
+        <w:t>,</w:t>
+      </w:r>
+      <w:r>
+        <w:rPr>
+          <w:color w:val="CC7832"/>
+        </w:rPr>
+        <w:br/>
+        <w:t xml:space="preserve">        </w:t>
+      </w:r>
+      <w:r>
+        <w:rPr>
+          <w:color w:val="A9B7C6"/>
+        </w:rPr>
+        <w:t>(</w:t>
+      </w:r>
+      <w:r>
+        <w:rPr>
+          <w:color w:val="CC7832"/>
+        </w:rPr>
+        <w:t xml:space="preserve">new </w:t>
+      </w:r>
+      <w:r>
+        <w:rPr>
+          <w:color w:val="A9B7C6"/>
+        </w:rPr>
+        <w:t>HashMap&lt;String</w:t>
+      </w:r>
+      <w:r>
+        <w:rPr>
+          <w:color w:val="CC7832"/>
+        </w:rPr>
+        <w:t xml:space="preserve">, </w:t>
+      </w:r>
+      <w:r>
+        <w:rPr>
+          <w:color w:val="A9B7C6"/>
+        </w:rPr>
+        <w:t>String&gt;(){{</w:t>
+      </w:r>
+      <w:r>
+        <w:rPr>
+          <w:color w:val="A9B7C6"/>
+        </w:rPr>
+        <w:br/>
+        <w:t xml:space="preserve">            put(</w:t>
+      </w:r>
+      <w:r>
+        <w:rPr>
+          <w:color w:val="6A8759"/>
+        </w:rPr>
+        <w:t>"value"</w:t>
+      </w:r>
+      <w:r>
+        <w:rPr>
+          <w:color w:val="CC7832"/>
+        </w:rPr>
+        <w:t xml:space="preserve">, </w:t>
+      </w:r>
+      <w:r>
+        <w:rPr>
+          <w:color w:val="6A8759"/>
+        </w:rPr>
+        <w:t>"Save"</w:t>
+      </w:r>
+      <w:r>
+        <w:rPr>
+          <w:color w:val="A9B7C6"/>
+        </w:rPr>
+        <w:t>)</w:t>
+      </w:r>
+      <w:r>
+        <w:rPr>
+          <w:color w:val="CC7832"/>
+        </w:rPr>
+        <w:t>;</w:t>
+      </w:r>
+      <w:r>
+        <w:rPr>
+          <w:color w:val="CC7832"/>
+        </w:rPr>
+        <w:br/>
+        <w:t xml:space="preserve">            </w:t>
+      </w:r>
+      <w:r>
+        <w:rPr>
+          <w:color w:val="A9B7C6"/>
+        </w:rPr>
+        <w:t>put(</w:t>
+      </w:r>
+      <w:r>
+        <w:rPr>
+          <w:color w:val="6A8759"/>
+        </w:rPr>
+        <w:t>"onclick"</w:t>
+      </w:r>
+      <w:r>
+        <w:rPr>
+          <w:color w:val="CC7832"/>
+        </w:rPr>
+        <w:t xml:space="preserve">, </w:t>
+      </w:r>
+      <w:r>
+        <w:rPr>
+          <w:color w:val="6A8759"/>
+        </w:rPr>
+        <w:t>"</w:t>
+      </w:r>
+      <w:proofErr w:type="spellStart"/>
+      <w:r>
+        <w:rPr>
+          <w:color w:val="6A8759"/>
+        </w:rPr>
+        <w:t>SaveDoc</w:t>
+      </w:r>
+      <w:proofErr w:type="spellEnd"/>
+      <w:r>
+        <w:rPr>
+          <w:color w:val="6A8759"/>
+        </w:rPr>
+        <w:t>()"</w:t>
+      </w:r>
+      <w:r>
+        <w:rPr>
+          <w:color w:val="A9B7C6"/>
+        </w:rPr>
+        <w:t>)</w:t>
+      </w:r>
+      <w:r>
+        <w:rPr>
+          <w:color w:val="CC7832"/>
+        </w:rPr>
+        <w:t>;</w:t>
+      </w:r>
+      <w:r>
+        <w:rPr>
+          <w:color w:val="CC7832"/>
+        </w:rPr>
+        <w:br/>
+        <w:t xml:space="preserve">        </w:t>
+      </w:r>
+      <w:r>
+        <w:rPr>
+          <w:color w:val="A9B7C6"/>
+        </w:rPr>
+        <w:t>}})</w:t>
+      </w:r>
+      <w:r>
+        <w:rPr>
+          <w:color w:val="A9B7C6"/>
+        </w:rPr>
+        <w:br/>
+      </w:r>
+      <w:r>
+        <w:rPr>
+          <w:color w:val="A9B7C6"/>
+        </w:rPr>
+        <w:br/>
+        <w:t>))))</w:t>
+      </w:r>
+      <w:r>
+        <w:rPr>
+          <w:color w:val="CC7832"/>
+        </w:rPr>
+        <w:t>;</w:t>
+      </w:r>
+      <w:r>
+        <w:rPr>
+          <w:color w:val="CC7832"/>
+        </w:rPr>
+        <w:br/>
+      </w:r>
+      <w:r>
+        <w:rPr>
+          <w:color w:val="CC7832"/>
+        </w:rPr>
+        <w:br/>
+      </w:r>
+      <w:proofErr w:type="spellStart"/>
+      <w:r>
+        <w:rPr>
+          <w:color w:val="A9B7C6"/>
+        </w:rPr>
+        <w:t>menuData.put</w:t>
+      </w:r>
+      <w:proofErr w:type="spellEnd"/>
+      <w:r>
+        <w:rPr>
+          <w:color w:val="A9B7C6"/>
+        </w:rPr>
+        <w:t>(</w:t>
+      </w:r>
+      <w:r>
+        <w:rPr>
+          <w:color w:val="6A8759"/>
+        </w:rPr>
+        <w:t>"popup"</w:t>
+      </w:r>
+      <w:r>
+        <w:rPr>
+          <w:color w:val="CC7832"/>
+        </w:rPr>
+        <w:t>,</w:t>
+      </w:r>
+      <w:proofErr w:type="spellStart"/>
+      <w:r>
+        <w:rPr>
+          <w:color w:val="A9B7C6"/>
+        </w:rPr>
+        <w:t>menuItem</w:t>
+      </w:r>
+      <w:proofErr w:type="spellEnd"/>
+      <w:r>
+        <w:rPr>
+          <w:color w:val="A9B7C6"/>
+        </w:rPr>
+        <w:t>)</w:t>
+      </w:r>
+      <w:r>
+        <w:rPr>
+          <w:color w:val="CC7832"/>
+        </w:rPr>
+        <w:t>;</w:t>
+      </w:r>
+      <w:r>
+        <w:rPr>
+          <w:color w:val="CC7832"/>
+        </w:rPr>
+        <w:br/>
+      </w:r>
+      <w:r>
+        <w:rPr>
+          <w:color w:val="CC7832"/>
+        </w:rPr>
+        <w:br/>
+      </w:r>
+      <w:r>
+        <w:rPr>
+          <w:color w:val="A9B7C6"/>
+        </w:rPr>
+        <w:t>Map&lt;String</w:t>
+      </w:r>
+      <w:r>
+        <w:rPr>
+          <w:color w:val="CC7832"/>
+        </w:rPr>
+        <w:t xml:space="preserve">, </w:t>
+      </w:r>
+      <w:r>
+        <w:rPr>
+          <w:color w:val="A9B7C6"/>
+        </w:rPr>
+        <w:t xml:space="preserve">Object&gt; menu = </w:t>
+      </w:r>
+      <w:r>
+        <w:rPr>
+          <w:color w:val="CC7832"/>
+        </w:rPr>
+        <w:t xml:space="preserve">new </w:t>
+      </w:r>
+      <w:r>
+        <w:rPr>
+          <w:color w:val="A9B7C6"/>
+        </w:rPr>
+        <w:t>HashMap&lt;&gt;()</w:t>
+      </w:r>
+      <w:r>
+        <w:rPr>
+          <w:color w:val="CC7832"/>
+        </w:rPr>
+        <w:t>;</w:t>
+      </w:r>
+      <w:r>
+        <w:rPr>
+          <w:color w:val="CC7832"/>
+        </w:rPr>
+        <w:br/>
+      </w:r>
+      <w:proofErr w:type="spellStart"/>
+      <w:r>
+        <w:rPr>
+          <w:color w:val="A9B7C6"/>
+        </w:rPr>
+        <w:t>menu.put</w:t>
+      </w:r>
+      <w:proofErr w:type="spellEnd"/>
+      <w:r>
+        <w:rPr>
+          <w:color w:val="A9B7C6"/>
+        </w:rPr>
+        <w:t>(</w:t>
+      </w:r>
+      <w:r>
+        <w:rPr>
+          <w:color w:val="6A8759"/>
+        </w:rPr>
+        <w:t>"menu"</w:t>
+      </w:r>
+      <w:r>
+        <w:rPr>
+          <w:color w:val="CC7832"/>
+        </w:rPr>
+        <w:t>,</w:t>
+      </w:r>
+      <w:proofErr w:type="spellStart"/>
+      <w:r>
+        <w:rPr>
+          <w:color w:val="A9B7C6"/>
+        </w:rPr>
+        <w:t>menuData</w:t>
+      </w:r>
+      <w:proofErr w:type="spellEnd"/>
+      <w:r>
+        <w:rPr>
+          <w:color w:val="A9B7C6"/>
+        </w:rPr>
+        <w:t>)</w:t>
+      </w:r>
+      <w:r>
+        <w:rPr>
+          <w:color w:val="CC7832"/>
+        </w:rPr>
+        <w:t>;</w:t>
+      </w:r>
+      <w:r>
+        <w:rPr>
+          <w:color w:val="CC7832"/>
+        </w:rPr>
+        <w:br/>
+      </w:r>
+      <w:proofErr w:type="spellStart"/>
+      <w:r>
+        <w:rPr>
+          <w:color w:val="A9B7C6"/>
+        </w:rPr>
+        <w:t>System.</w:t>
+      </w:r>
+      <w:r>
+        <w:rPr>
+          <w:i/>
+          <w:iCs/>
+          <w:color w:val="9876AA"/>
+        </w:rPr>
+        <w:t>out</w:t>
+      </w:r>
+      <w:r>
+        <w:rPr>
+          <w:color w:val="A9B7C6"/>
+        </w:rPr>
+        <w:t>.println</w:t>
+      </w:r>
+      <w:proofErr w:type="spellEnd"/>
+      <w:r>
+        <w:rPr>
+          <w:color w:val="A9B7C6"/>
+        </w:rPr>
+        <w:t>(menu)</w:t>
+      </w:r>
+      <w:r>
+        <w:rPr>
+          <w:color w:val="CC7832"/>
+        </w:rPr>
+        <w:t>;</w:t>
+      </w:r>
+      <w:r>
+        <w:rPr>
+          <w:color w:val="CC7832"/>
+        </w:rPr>
+        <w:br/>
+      </w:r>
+      <w:r>
+        <w:rPr>
+          <w:color w:val="808080"/>
+        </w:rPr>
+        <w:t>// output: {menu={popup={</w:t>
+      </w:r>
+      <w:proofErr w:type="spellStart"/>
+      <w:r>
+        <w:rPr>
+          <w:color w:val="808080"/>
+        </w:rPr>
+        <w:t>menuitem</w:t>
+      </w:r>
+      <w:proofErr w:type="spellEnd"/>
+      <w:r>
+        <w:rPr>
+          <w:color w:val="808080"/>
+        </w:rPr>
+        <w:t>=[{onclick=</w:t>
+      </w:r>
+      <w:proofErr w:type="spellStart"/>
+      <w:r>
+        <w:rPr>
+          <w:color w:val="808080"/>
+        </w:rPr>
+        <w:t>CreateDoc</w:t>
+      </w:r>
+      <w:proofErr w:type="spellEnd"/>
+      <w:r>
+        <w:rPr>
+          <w:color w:val="808080"/>
+        </w:rPr>
+        <w:t>(), value=New}, {onclick=OpenDoc(), value=Open}, {onclick=</w:t>
+      </w:r>
+      <w:proofErr w:type="spellStart"/>
+      <w:r>
+        <w:rPr>
+          <w:color w:val="808080"/>
+        </w:rPr>
+        <w:t>SaveDoc</w:t>
+      </w:r>
+      <w:proofErr w:type="spellEnd"/>
+      <w:r>
+        <w:rPr>
+          <w:color w:val="808080"/>
+        </w:rPr>
+        <w:t>(), value=Save}]}, id=file, value=File}}</w:t>
+      </w:r>
+    </w:p>
+    <w:p/>
+    <w:p>
+      <w:pPr>
+        <w:pStyle w:val="ListParagraph"/>
+        <w:spacing w:after="0" w:line="276" w:lineRule="auto"/>
+        <w:ind w:left="1440"/>
+        <w:rPr>
+          <w:rFonts w:ascii="Times New Roman" w:hAnsi="Times New Roman" w:cs="Times New Roman"/>
+          <w:color w:val="3C4043"/>
+          <w:spacing w:val="3"/>
+          <w:sz w:val="24"/>
+          <w:szCs w:val="24"/>
+        </w:rPr>
+      </w:pPr>
+    </w:p>
+    <w:p>
+      <w:pPr>
+        <w:pStyle w:val="ListParagraph"/>
+        <w:numPr>
+          <w:ilvl w:val="0"/>
+          <w:numId w:val="18"/>
+        </w:numPr>
+        <w:spacing w:after="0" w:line="276" w:lineRule="auto"/>
+        <w:jc w:val="both"/>
+        <w:outlineLvl w:val="1"/>
+        <w:rPr>
+          <w:rFonts w:ascii="Times New Roman" w:hAnsi="Times New Roman" w:cs="Times New Roman"/>
+          <w:b/>
+          <w:bCs/>
+          <w:color w:val="3C4043"/>
+          <w:spacing w:val="3"/>
+          <w:sz w:val="24"/>
+          <w:szCs w:val="24"/>
+        </w:rPr>
+      </w:pPr>
+      <w:r>
+        <w:rPr>
+          <w:rFonts w:ascii="Times New Roman" w:hAnsi="Times New Roman" w:cs="Times New Roman"/>
+          <w:b/>
+          <w:bCs/>
+          <w:color w:val="3C4043"/>
+          <w:spacing w:val="3"/>
+          <w:sz w:val="24"/>
+          <w:szCs w:val="24"/>
+          <w:lang w:val="en-US"/>
+        </w:rPr>
+        <w:t>widget</w:t>
+      </w:r>
+    </w:p>
+    <w:p>
+      <w:pPr>
+        <w:pStyle w:val="ListParagraph"/>
+        <w:spacing w:after="0" w:line="276" w:lineRule="auto"/>
+        <w:ind w:left="1440"/>
+        <w:rPr>
+          <w:rFonts w:ascii="Times New Roman" w:hAnsi="Times New Roman" w:cs="Times New Roman"/>
+          <w:color w:val="3C4043"/>
+          <w:spacing w:val="3"/>
+          <w:sz w:val="24"/>
+          <w:szCs w:val="24"/>
+        </w:rPr>
+      </w:pPr>
+      <w:r>
+        <w:rPr>
+          <w:rFonts w:ascii="Times New Roman" w:hAnsi="Times New Roman" w:cs="Times New Roman"/>
+          <w:color w:val="3C4043"/>
+          <w:spacing w:val="3"/>
+          <w:sz w:val="24"/>
+          <w:szCs w:val="24"/>
+        </w:rPr>
+        <w:t>{</w:t>
+      </w:r>
+      <w:r>
+        <w:rPr>
+          <w:rFonts w:ascii="Times New Roman" w:hAnsi="Times New Roman" w:cs="Times New Roman"/>
+          <w:color w:val="3C4043"/>
+          <w:spacing w:val="3"/>
+          <w:sz w:val="24"/>
+          <w:szCs w:val="24"/>
+        </w:rPr>
+        <w:br/>
+        <w:t>  "widget": {</w:t>
+      </w:r>
+      <w:r>
+        <w:rPr>
+          <w:rFonts w:ascii="Times New Roman" w:hAnsi="Times New Roman" w:cs="Times New Roman"/>
+          <w:color w:val="3C4043"/>
+          <w:spacing w:val="3"/>
+          <w:sz w:val="24"/>
+          <w:szCs w:val="24"/>
+        </w:rPr>
+        <w:br/>
+        <w:t>    "debug": "on",</w:t>
+      </w:r>
+      <w:r>
+        <w:rPr>
+          <w:rFonts w:ascii="Times New Roman" w:hAnsi="Times New Roman" w:cs="Times New Roman"/>
+          <w:color w:val="3C4043"/>
+          <w:spacing w:val="3"/>
+          <w:sz w:val="24"/>
+          <w:szCs w:val="24"/>
+        </w:rPr>
+        <w:br/>
+        <w:t>    "window": {</w:t>
+      </w:r>
+      <w:r>
+        <w:rPr>
+          <w:rFonts w:ascii="Times New Roman" w:hAnsi="Times New Roman" w:cs="Times New Roman"/>
+          <w:color w:val="3C4043"/>
+          <w:spacing w:val="3"/>
+          <w:sz w:val="24"/>
+          <w:szCs w:val="24"/>
+        </w:rPr>
+        <w:br/>
+        <w:t>      "title": "Sample Konfabulator Widget",</w:t>
+      </w:r>
+      <w:r>
+        <w:rPr>
+          <w:rFonts w:ascii="Times New Roman" w:hAnsi="Times New Roman" w:cs="Times New Roman"/>
+          <w:color w:val="3C4043"/>
+          <w:spacing w:val="3"/>
+          <w:sz w:val="24"/>
+          <w:szCs w:val="24"/>
+        </w:rPr>
+        <w:br/>
+        <w:t>      "name": "main_window",</w:t>
+      </w:r>
+      <w:r>
+        <w:rPr>
+          <w:rFonts w:ascii="Times New Roman" w:hAnsi="Times New Roman" w:cs="Times New Roman"/>
+          <w:color w:val="3C4043"/>
+          <w:spacing w:val="3"/>
+          <w:sz w:val="24"/>
+          <w:szCs w:val="24"/>
+        </w:rPr>
+        <w:br/>
+        <w:t>      "width": 500,</w:t>
+      </w:r>
+      <w:r>
+        <w:rPr>
+          <w:rFonts w:ascii="Times New Roman" w:hAnsi="Times New Roman" w:cs="Times New Roman"/>
+          <w:color w:val="3C4043"/>
+          <w:spacing w:val="3"/>
+          <w:sz w:val="24"/>
+          <w:szCs w:val="24"/>
+        </w:rPr>
+        <w:br/>
+        <w:t>      "height": 500</w:t>
+      </w:r>
+      <w:r>
+        <w:rPr>
+          <w:rFonts w:ascii="Times New Roman" w:hAnsi="Times New Roman" w:cs="Times New Roman"/>
+          <w:color w:val="3C4043"/>
+          <w:spacing w:val="3"/>
+          <w:sz w:val="24"/>
+          <w:szCs w:val="24"/>
+        </w:rPr>
+        <w:br/>
+        <w:t>    },</w:t>
+      </w:r>
+      <w:r>
+        <w:rPr>
+          <w:rFonts w:ascii="Times New Roman" w:hAnsi="Times New Roman" w:cs="Times New Roman"/>
+          <w:color w:val="3C4043"/>
+          <w:spacing w:val="3"/>
+          <w:sz w:val="24"/>
+          <w:szCs w:val="24"/>
+        </w:rPr>
+        <w:br/>
+        <w:t>    "image": {</w:t>
+      </w:r>
+      <w:r>
+        <w:rPr>
+          <w:rFonts w:ascii="Times New Roman" w:hAnsi="Times New Roman" w:cs="Times New Roman"/>
+          <w:color w:val="3C4043"/>
+          <w:spacing w:val="3"/>
+          <w:sz w:val="24"/>
+          <w:szCs w:val="24"/>
+        </w:rPr>
+        <w:br/>
+        <w:t>      "src": "Images/Sun.png",</w:t>
+      </w:r>
+      <w:r>
+        <w:rPr>
+          <w:rFonts w:ascii="Times New Roman" w:hAnsi="Times New Roman" w:cs="Times New Roman"/>
+          <w:color w:val="3C4043"/>
+          <w:spacing w:val="3"/>
+          <w:sz w:val="24"/>
+          <w:szCs w:val="24"/>
+        </w:rPr>
+        <w:br/>
+        <w:t>      "name": "sun1",</w:t>
+      </w:r>
+      <w:r>
+        <w:rPr>
+          <w:rFonts w:ascii="Times New Roman" w:hAnsi="Times New Roman" w:cs="Times New Roman"/>
+          <w:color w:val="3C4043"/>
+          <w:spacing w:val="3"/>
+          <w:sz w:val="24"/>
+          <w:szCs w:val="24"/>
+        </w:rPr>
+        <w:br/>
+        <w:t>      "hOffset": 250,</w:t>
+      </w:r>
+      <w:r>
+        <w:rPr>
+          <w:rFonts w:ascii="Times New Roman" w:hAnsi="Times New Roman" w:cs="Times New Roman"/>
+          <w:color w:val="3C4043"/>
+          <w:spacing w:val="3"/>
+          <w:sz w:val="24"/>
+          <w:szCs w:val="24"/>
+        </w:rPr>
+        <w:br/>
+        <w:t>      "vOffset": 250,</w:t>
+      </w:r>
+      <w:r>
+        <w:rPr>
+          <w:rFonts w:ascii="Times New Roman" w:hAnsi="Times New Roman" w:cs="Times New Roman"/>
+          <w:color w:val="3C4043"/>
+          <w:spacing w:val="3"/>
+          <w:sz w:val="24"/>
+          <w:szCs w:val="24"/>
+        </w:rPr>
+        <w:br/>
+        <w:t>      "alignment": "center"</w:t>
+      </w:r>
+      <w:r>
+        <w:rPr>
+          <w:rFonts w:ascii="Times New Roman" w:hAnsi="Times New Roman" w:cs="Times New Roman"/>
+          <w:color w:val="3C4043"/>
+          <w:spacing w:val="3"/>
+          <w:sz w:val="24"/>
+          <w:szCs w:val="24"/>
+        </w:rPr>
+        <w:br/>
+        <w:t>    },</w:t>
+      </w:r>
+      <w:r>
+        <w:rPr>
+          <w:rFonts w:ascii="Times New Roman" w:hAnsi="Times New Roman" w:cs="Times New Roman"/>
+          <w:color w:val="3C4043"/>
+          <w:spacing w:val="3"/>
+          <w:sz w:val="24"/>
+          <w:szCs w:val="24"/>
+        </w:rPr>
+        <w:br/>
+        <w:t>    "text": {</w:t>
+      </w:r>
+      <w:r>
+        <w:rPr>
+          <w:rFonts w:ascii="Times New Roman" w:hAnsi="Times New Roman" w:cs="Times New Roman"/>
+          <w:color w:val="3C4043"/>
+          <w:spacing w:val="3"/>
+          <w:sz w:val="24"/>
+          <w:szCs w:val="24"/>
+        </w:rPr>
+        <w:br/>
+        <w:t>      "data": "Click Here",</w:t>
+      </w:r>
+      <w:r>
+        <w:rPr>
+          <w:rFonts w:ascii="Times New Roman" w:hAnsi="Times New Roman" w:cs="Times New Roman"/>
+          <w:color w:val="3C4043"/>
+          <w:spacing w:val="3"/>
+          <w:sz w:val="24"/>
+          <w:szCs w:val="24"/>
+        </w:rPr>
+        <w:br/>
+        <w:t>      "size": 36,</w:t>
+      </w:r>
+      <w:r>
+        <w:rPr>
+          <w:rFonts w:ascii="Times New Roman" w:hAnsi="Times New Roman" w:cs="Times New Roman"/>
+          <w:color w:val="3C4043"/>
+          <w:spacing w:val="3"/>
+          <w:sz w:val="24"/>
+          <w:szCs w:val="24"/>
+        </w:rPr>
+        <w:br/>
+        <w:t>      "style": "bold",</w:t>
+      </w:r>
+      <w:r>
+        <w:rPr>
+          <w:rFonts w:ascii="Times New Roman" w:hAnsi="Times New Roman" w:cs="Times New Roman"/>
+          <w:color w:val="3C4043"/>
+          <w:spacing w:val="3"/>
+          <w:sz w:val="24"/>
+          <w:szCs w:val="24"/>
+        </w:rPr>
+        <w:br/>
+      </w:r>
+      <w:r>
+        <w:rPr>
+          <w:rFonts w:ascii="Times New Roman" w:hAnsi="Times New Roman" w:cs="Times New Roman"/>
+          <w:color w:val="3C4043"/>
+          <w:spacing w:val="3"/>
+          <w:sz w:val="24"/>
+          <w:szCs w:val="24"/>
+        </w:rPr>
+        <w:lastRenderedPageBreak/>
+        <w:t>      "name": "text1",</w:t>
+      </w:r>
+      <w:r>
+        <w:rPr>
+          <w:rFonts w:ascii="Times New Roman" w:hAnsi="Times New Roman" w:cs="Times New Roman"/>
+          <w:color w:val="3C4043"/>
+          <w:spacing w:val="3"/>
+          <w:sz w:val="24"/>
+          <w:szCs w:val="24"/>
+        </w:rPr>
+        <w:br/>
+        <w:t>      "hOffset": 250,</w:t>
+      </w:r>
+      <w:r>
+        <w:rPr>
+          <w:rFonts w:ascii="Times New Roman" w:hAnsi="Times New Roman" w:cs="Times New Roman"/>
+          <w:color w:val="3C4043"/>
+          <w:spacing w:val="3"/>
+          <w:sz w:val="24"/>
+          <w:szCs w:val="24"/>
+        </w:rPr>
+        <w:br/>
+        <w:t>      "vOffset": 100,</w:t>
+      </w:r>
+      <w:r>
+        <w:rPr>
+          <w:rFonts w:ascii="Times New Roman" w:hAnsi="Times New Roman" w:cs="Times New Roman"/>
+          <w:color w:val="3C4043"/>
+          <w:spacing w:val="3"/>
+          <w:sz w:val="24"/>
+          <w:szCs w:val="24"/>
+        </w:rPr>
+        <w:br/>
+        <w:t>      "alignment": "center",</w:t>
+      </w:r>
+      <w:r>
+        <w:rPr>
+          <w:rFonts w:ascii="Times New Roman" w:hAnsi="Times New Roman" w:cs="Times New Roman"/>
+          <w:color w:val="3C4043"/>
+          <w:spacing w:val="3"/>
+          <w:sz w:val="24"/>
+          <w:szCs w:val="24"/>
+        </w:rPr>
+        <w:br/>
+        <w:t>      "onMouseUp": "sun1.opacity = (sun1.opacity / 100) * 90;"</w:t>
+      </w:r>
+      <w:r>
+        <w:rPr>
+          <w:rFonts w:ascii="Times New Roman" w:hAnsi="Times New Roman" w:cs="Times New Roman"/>
+          <w:color w:val="3C4043"/>
+          <w:spacing w:val="3"/>
+          <w:sz w:val="24"/>
+          <w:szCs w:val="24"/>
+        </w:rPr>
+        <w:br/>
+        <w:t>    }</w:t>
+      </w:r>
+      <w:r>
+        <w:rPr>
+          <w:rFonts w:ascii="Times New Roman" w:hAnsi="Times New Roman" w:cs="Times New Roman"/>
+          <w:color w:val="3C4043"/>
+          <w:spacing w:val="3"/>
+          <w:sz w:val="24"/>
+          <w:szCs w:val="24"/>
+        </w:rPr>
+        <w:br/>
+        <w:t>  }</w:t>
+      </w:r>
+      <w:r>
+        <w:rPr>
+          <w:rFonts w:ascii="Times New Roman" w:hAnsi="Times New Roman" w:cs="Times New Roman"/>
+          <w:color w:val="3C4043"/>
+          <w:spacing w:val="3"/>
+          <w:sz w:val="24"/>
+          <w:szCs w:val="24"/>
+        </w:rPr>
+        <w:br/>
+        <w:t>}</w:t>
+      </w:r>
+    </w:p>
+    <w:p/>
+    <w:p>
+      <w:pPr>
+        <w:pStyle w:val="HTMLPreformatted"/>
+        <w:shd w:val="clear" w:color="auto" w:fill="2B2B2B"/>
+        <w:tabs>
+          <w:tab w:val="clear" w:pos="916"/>
+        </w:tabs>
+        <w:ind w:left="1134"/>
+        <w:rPr>
+          <w:color w:val="A9B7C6"/>
+        </w:rPr>
+      </w:pPr>
+      <w:r>
+        <w:rPr>
+          <w:color w:val="A9B7C6"/>
+        </w:rPr>
+        <w:t>Map&lt;String</w:t>
+      </w:r>
+      <w:r>
+        <w:rPr>
+          <w:color w:val="CC7832"/>
+        </w:rPr>
+        <w:t xml:space="preserve">, </w:t>
+      </w:r>
+      <w:r>
+        <w:rPr>
+          <w:color w:val="A9B7C6"/>
+        </w:rPr>
+        <w:t xml:space="preserve">Object&gt; </w:t>
+      </w:r>
+      <w:proofErr w:type="spellStart"/>
+      <w:r>
+        <w:rPr>
+          <w:color w:val="A9B7C6"/>
+        </w:rPr>
+        <w:t>widgetData</w:t>
+      </w:r>
+      <w:proofErr w:type="spellEnd"/>
+      <w:r>
+        <w:rPr>
+          <w:color w:val="A9B7C6"/>
+        </w:rPr>
+        <w:t xml:space="preserve"> = </w:t>
+      </w:r>
+      <w:r>
+        <w:rPr>
+          <w:color w:val="CC7832"/>
+        </w:rPr>
+        <w:t xml:space="preserve">new </w:t>
+      </w:r>
+      <w:r>
+        <w:rPr>
+          <w:color w:val="A9B7C6"/>
+        </w:rPr>
+        <w:t>HashMap&lt;&gt;()</w:t>
+      </w:r>
+      <w:r>
+        <w:rPr>
+          <w:color w:val="CC7832"/>
+        </w:rPr>
+        <w:t>;</w:t>
+      </w:r>
+      <w:r>
+        <w:rPr>
+          <w:color w:val="CC7832"/>
+        </w:rPr>
+        <w:br/>
+      </w:r>
+      <w:proofErr w:type="spellStart"/>
+      <w:r>
+        <w:rPr>
+          <w:color w:val="A9B7C6"/>
+        </w:rPr>
+        <w:t>widgetData.put</w:t>
+      </w:r>
+      <w:proofErr w:type="spellEnd"/>
+      <w:r>
+        <w:rPr>
+          <w:color w:val="A9B7C6"/>
+        </w:rPr>
+        <w:t>(</w:t>
+      </w:r>
+      <w:r>
+        <w:rPr>
+          <w:color w:val="6A8759"/>
+        </w:rPr>
+        <w:t>"debug"</w:t>
+      </w:r>
+      <w:r>
+        <w:rPr>
+          <w:color w:val="CC7832"/>
+        </w:rPr>
+        <w:t xml:space="preserve">, </w:t>
+      </w:r>
+      <w:r>
+        <w:rPr>
+          <w:color w:val="6A8759"/>
+        </w:rPr>
+        <w:t>"on"</w:t>
+      </w:r>
+      <w:r>
+        <w:rPr>
+          <w:color w:val="A9B7C6"/>
+        </w:rPr>
+        <w:t>)</w:t>
+      </w:r>
+      <w:r>
+        <w:rPr>
+          <w:color w:val="CC7832"/>
+        </w:rPr>
+        <w:t>;</w:t>
+      </w:r>
+      <w:r>
+        <w:rPr>
+          <w:color w:val="CC7832"/>
+        </w:rPr>
+        <w:br/>
+      </w:r>
+      <w:r>
+        <w:rPr>
+          <w:color w:val="CC7832"/>
+        </w:rPr>
+        <w:br/>
+      </w:r>
+      <w:r>
+        <w:rPr>
+          <w:color w:val="808080"/>
+        </w:rPr>
+        <w:t>// widget window</w:t>
+      </w:r>
+      <w:r>
+        <w:rPr>
+          <w:color w:val="808080"/>
+        </w:rPr>
+        <w:br/>
+      </w:r>
+      <w:r>
+        <w:rPr>
+          <w:color w:val="A9B7C6"/>
+        </w:rPr>
+        <w:t>Map&lt;String</w:t>
+      </w:r>
+      <w:r>
+        <w:rPr>
+          <w:color w:val="CC7832"/>
+        </w:rPr>
+        <w:t xml:space="preserve">, </w:t>
+      </w:r>
+      <w:r>
+        <w:rPr>
+          <w:color w:val="A9B7C6"/>
+        </w:rPr>
+        <w:t xml:space="preserve">Object&gt; </w:t>
+      </w:r>
+      <w:proofErr w:type="spellStart"/>
+      <w:r>
+        <w:rPr>
+          <w:color w:val="A9B7C6"/>
+        </w:rPr>
+        <w:t>widgetWindow</w:t>
+      </w:r>
+      <w:proofErr w:type="spellEnd"/>
+      <w:r>
+        <w:rPr>
+          <w:color w:val="A9B7C6"/>
+        </w:rPr>
+        <w:t xml:space="preserve"> = </w:t>
+      </w:r>
+      <w:r>
+        <w:rPr>
+          <w:color w:val="CC7832"/>
+        </w:rPr>
+        <w:t xml:space="preserve">new </w:t>
+      </w:r>
+      <w:r>
+        <w:rPr>
+          <w:color w:val="A9B7C6"/>
+        </w:rPr>
+        <w:t>HashMap&lt;&gt;()</w:t>
+      </w:r>
+      <w:r>
+        <w:rPr>
+          <w:color w:val="CC7832"/>
+        </w:rPr>
+        <w:t>;</w:t>
+      </w:r>
+      <w:r>
+        <w:rPr>
+          <w:color w:val="CC7832"/>
+        </w:rPr>
+        <w:br/>
+      </w:r>
+      <w:proofErr w:type="spellStart"/>
+      <w:r>
+        <w:rPr>
+          <w:color w:val="A9B7C6"/>
+        </w:rPr>
+        <w:t>widgetWindow.put</w:t>
+      </w:r>
+      <w:proofErr w:type="spellEnd"/>
+      <w:r>
+        <w:rPr>
+          <w:color w:val="A9B7C6"/>
+        </w:rPr>
+        <w:t>(</w:t>
+      </w:r>
+      <w:r>
+        <w:rPr>
+          <w:color w:val="6A8759"/>
+        </w:rPr>
+        <w:t>"title"</w:t>
+      </w:r>
+      <w:r>
+        <w:rPr>
+          <w:color w:val="CC7832"/>
+        </w:rPr>
+        <w:t xml:space="preserve">, </w:t>
+      </w:r>
+      <w:r>
+        <w:rPr>
+          <w:color w:val="6A8759"/>
+        </w:rPr>
+        <w:t xml:space="preserve">"Sample </w:t>
+      </w:r>
+      <w:proofErr w:type="spellStart"/>
+      <w:r>
+        <w:rPr>
+          <w:color w:val="6A8759"/>
+        </w:rPr>
+        <w:t>Konfabulator</w:t>
+      </w:r>
+      <w:proofErr w:type="spellEnd"/>
+      <w:r>
+        <w:rPr>
+          <w:color w:val="6A8759"/>
+        </w:rPr>
+        <w:t xml:space="preserve"> Widget"</w:t>
+      </w:r>
+      <w:r>
+        <w:rPr>
+          <w:color w:val="A9B7C6"/>
+        </w:rPr>
+        <w:t>)</w:t>
+      </w:r>
+      <w:r>
+        <w:rPr>
+          <w:color w:val="CC7832"/>
+        </w:rPr>
+        <w:t>;</w:t>
+      </w:r>
+      <w:r>
+        <w:rPr>
+          <w:color w:val="CC7832"/>
+        </w:rPr>
+        <w:br/>
+      </w:r>
+      <w:proofErr w:type="spellStart"/>
+      <w:r>
+        <w:rPr>
+          <w:color w:val="A9B7C6"/>
+        </w:rPr>
+        <w:t>widgetWindow.put</w:t>
+      </w:r>
+      <w:proofErr w:type="spellEnd"/>
+      <w:r>
+        <w:rPr>
+          <w:color w:val="A9B7C6"/>
+        </w:rPr>
+        <w:t>(</w:t>
+      </w:r>
+      <w:r>
+        <w:rPr>
+          <w:color w:val="6A8759"/>
+        </w:rPr>
+        <w:t>"name"</w:t>
+      </w:r>
+      <w:r>
+        <w:rPr>
+          <w:color w:val="CC7832"/>
+        </w:rPr>
+        <w:t xml:space="preserve">, </w:t>
+      </w:r>
+      <w:r>
+        <w:rPr>
+          <w:color w:val="6A8759"/>
+        </w:rPr>
+        <w:t>"</w:t>
+      </w:r>
+      <w:proofErr w:type="spellStart"/>
+      <w:r>
+        <w:rPr>
+          <w:color w:val="6A8759"/>
+        </w:rPr>
+        <w:t>main_window</w:t>
+      </w:r>
+      <w:proofErr w:type="spellEnd"/>
+      <w:r>
+        <w:rPr>
+          <w:color w:val="6A8759"/>
+        </w:rPr>
+        <w:t>"</w:t>
+      </w:r>
+      <w:r>
+        <w:rPr>
+          <w:color w:val="A9B7C6"/>
+        </w:rPr>
+        <w:t>)</w:t>
+      </w:r>
+      <w:r>
+        <w:rPr>
+          <w:color w:val="CC7832"/>
+        </w:rPr>
+        <w:t>;</w:t>
+      </w:r>
+      <w:r>
+        <w:rPr>
+          <w:color w:val="CC7832"/>
+        </w:rPr>
+        <w:br/>
+      </w:r>
+      <w:proofErr w:type="spellStart"/>
+      <w:r>
+        <w:rPr>
+          <w:color w:val="A9B7C6"/>
+        </w:rPr>
+        <w:t>widgetWindow.put</w:t>
+      </w:r>
+      <w:proofErr w:type="spellEnd"/>
+      <w:r>
+        <w:rPr>
+          <w:color w:val="A9B7C6"/>
+        </w:rPr>
+        <w:t>(</w:t>
+      </w:r>
+      <w:r>
+        <w:rPr>
+          <w:color w:val="6A8759"/>
+        </w:rPr>
+        <w:t>"width"</w:t>
+      </w:r>
+      <w:r>
+        <w:rPr>
+          <w:color w:val="CC7832"/>
+        </w:rPr>
+        <w:t xml:space="preserve">, </w:t>
+      </w:r>
+      <w:r>
+        <w:rPr>
+          <w:color w:val="6897BB"/>
+        </w:rPr>
+        <w:t>500</w:t>
+      </w:r>
+      <w:r>
+        <w:rPr>
+          <w:color w:val="A9B7C6"/>
+        </w:rPr>
+        <w:t>)</w:t>
+      </w:r>
+      <w:r>
+        <w:rPr>
+          <w:color w:val="CC7832"/>
+        </w:rPr>
+        <w:t>;</w:t>
+      </w:r>
+      <w:r>
+        <w:rPr>
+          <w:color w:val="CC7832"/>
+        </w:rPr>
+        <w:br/>
+      </w:r>
+      <w:proofErr w:type="spellStart"/>
+      <w:r>
+        <w:rPr>
+          <w:color w:val="A9B7C6"/>
+        </w:rPr>
+        <w:t>widgetWindow.put</w:t>
+      </w:r>
+      <w:proofErr w:type="spellEnd"/>
+      <w:r>
+        <w:rPr>
+          <w:color w:val="A9B7C6"/>
+        </w:rPr>
+        <w:t>(</w:t>
+      </w:r>
+      <w:r>
+        <w:rPr>
+          <w:color w:val="6A8759"/>
+        </w:rPr>
+        <w:t>"height"</w:t>
+      </w:r>
+      <w:r>
+        <w:rPr>
+          <w:color w:val="CC7832"/>
+        </w:rPr>
+        <w:t xml:space="preserve">, </w:t>
+      </w:r>
+      <w:r>
+        <w:rPr>
+          <w:color w:val="6897BB"/>
+        </w:rPr>
+        <w:t>500</w:t>
+      </w:r>
+      <w:r>
+        <w:rPr>
+          <w:color w:val="A9B7C6"/>
+        </w:rPr>
+        <w:t>)</w:t>
+      </w:r>
+      <w:r>
+        <w:rPr>
+          <w:color w:val="CC7832"/>
+        </w:rPr>
+        <w:t>;</w:t>
+      </w:r>
+      <w:r>
+        <w:rPr>
+          <w:color w:val="CC7832"/>
+        </w:rPr>
+        <w:br/>
+      </w:r>
+      <w:proofErr w:type="spellStart"/>
+      <w:r>
+        <w:rPr>
+          <w:color w:val="A9B7C6"/>
+        </w:rPr>
+        <w:t>widgetData.put</w:t>
+      </w:r>
+      <w:proofErr w:type="spellEnd"/>
+      <w:r>
+        <w:rPr>
+          <w:color w:val="A9B7C6"/>
+        </w:rPr>
+        <w:t>(</w:t>
+      </w:r>
+      <w:r>
+        <w:rPr>
+          <w:color w:val="6A8759"/>
+        </w:rPr>
+        <w:t>"window"</w:t>
+      </w:r>
+      <w:r>
+        <w:rPr>
+          <w:color w:val="CC7832"/>
+        </w:rPr>
+        <w:t xml:space="preserve">, </w:t>
+      </w:r>
+      <w:proofErr w:type="spellStart"/>
+      <w:r>
+        <w:rPr>
+          <w:color w:val="A9B7C6"/>
+        </w:rPr>
+        <w:t>widgetWindow</w:t>
+      </w:r>
+      <w:proofErr w:type="spellEnd"/>
+      <w:r>
+        <w:rPr>
+          <w:color w:val="A9B7C6"/>
+        </w:rPr>
+        <w:t>)</w:t>
+      </w:r>
+      <w:r>
+        <w:rPr>
+          <w:color w:val="CC7832"/>
+        </w:rPr>
+        <w:t>;</w:t>
+      </w:r>
+      <w:r>
+        <w:rPr>
+          <w:color w:val="CC7832"/>
+        </w:rPr>
+        <w:br/>
+      </w:r>
+      <w:r>
+        <w:rPr>
+          <w:color w:val="CC7832"/>
+        </w:rPr>
+        <w:br/>
+      </w:r>
+      <w:r>
+        <w:rPr>
+          <w:color w:val="808080"/>
+        </w:rPr>
+        <w:t>// widget image</w:t>
+      </w:r>
+      <w:r>
+        <w:rPr>
+          <w:color w:val="808080"/>
+        </w:rPr>
+        <w:br/>
+      </w:r>
+      <w:r>
+        <w:rPr>
+          <w:color w:val="A9B7C6"/>
+        </w:rPr>
+        <w:t>Map&lt;String</w:t>
+      </w:r>
+      <w:r>
+        <w:rPr>
+          <w:color w:val="CC7832"/>
+        </w:rPr>
+        <w:t xml:space="preserve">, </w:t>
+      </w:r>
+      <w:r>
+        <w:rPr>
+          <w:color w:val="A9B7C6"/>
+        </w:rPr>
+        <w:t xml:space="preserve">Object&gt; </w:t>
+      </w:r>
+      <w:proofErr w:type="spellStart"/>
+      <w:r>
+        <w:rPr>
+          <w:color w:val="A9B7C6"/>
+        </w:rPr>
+        <w:t>widgetImage</w:t>
+      </w:r>
+      <w:proofErr w:type="spellEnd"/>
+      <w:r>
+        <w:rPr>
+          <w:color w:val="A9B7C6"/>
+        </w:rPr>
+        <w:t xml:space="preserve"> = </w:t>
+      </w:r>
+      <w:r>
+        <w:rPr>
+          <w:color w:val="CC7832"/>
+        </w:rPr>
+        <w:t xml:space="preserve">new </w:t>
+      </w:r>
+      <w:r>
+        <w:rPr>
+          <w:color w:val="A9B7C6"/>
+        </w:rPr>
+        <w:t>HashMap&lt;&gt;()</w:t>
+      </w:r>
+      <w:r>
+        <w:rPr>
+          <w:color w:val="CC7832"/>
+        </w:rPr>
+        <w:t>;</w:t>
+      </w:r>
+      <w:r>
+        <w:rPr>
+          <w:color w:val="CC7832"/>
+        </w:rPr>
+        <w:br/>
+      </w:r>
+      <w:proofErr w:type="spellStart"/>
+      <w:r>
+        <w:rPr>
+          <w:color w:val="A9B7C6"/>
+        </w:rPr>
+        <w:t>widgetImage.put</w:t>
+      </w:r>
+      <w:proofErr w:type="spellEnd"/>
+      <w:r>
+        <w:rPr>
+          <w:color w:val="A9B7C6"/>
+        </w:rPr>
+        <w:t>(</w:t>
+      </w:r>
+      <w:r>
+        <w:rPr>
+          <w:color w:val="6A8759"/>
+        </w:rPr>
+        <w:t>"</w:t>
+      </w:r>
+      <w:proofErr w:type="spellStart"/>
+      <w:r>
+        <w:rPr>
+          <w:color w:val="6A8759"/>
+        </w:rPr>
+        <w:t>src</w:t>
+      </w:r>
+      <w:proofErr w:type="spellEnd"/>
+      <w:r>
+        <w:rPr>
+          <w:color w:val="6A8759"/>
+        </w:rPr>
+        <w:t>"</w:t>
+      </w:r>
+      <w:r>
+        <w:rPr>
+          <w:color w:val="CC7832"/>
+        </w:rPr>
+        <w:t xml:space="preserve">, </w:t>
+      </w:r>
+      <w:r>
+        <w:rPr>
+          <w:color w:val="6A8759"/>
+        </w:rPr>
+        <w:t>"Images/Sun.png"</w:t>
+      </w:r>
+      <w:r>
+        <w:rPr>
+          <w:color w:val="A9B7C6"/>
+        </w:rPr>
+        <w:t>)</w:t>
+      </w:r>
+      <w:r>
+        <w:rPr>
+          <w:color w:val="CC7832"/>
+        </w:rPr>
+        <w:t>;</w:t>
+      </w:r>
+      <w:r>
+        <w:rPr>
+          <w:color w:val="CC7832"/>
+        </w:rPr>
+        <w:br/>
+      </w:r>
+      <w:proofErr w:type="spellStart"/>
+      <w:r>
+        <w:rPr>
+          <w:color w:val="A9B7C6"/>
+        </w:rPr>
+        <w:t>widgetImage.put</w:t>
+      </w:r>
+      <w:proofErr w:type="spellEnd"/>
+      <w:r>
+        <w:rPr>
+          <w:color w:val="A9B7C6"/>
+        </w:rPr>
+        <w:t>(</w:t>
+      </w:r>
+      <w:r>
+        <w:rPr>
+          <w:color w:val="6A8759"/>
+        </w:rPr>
+        <w:t>"name"</w:t>
+      </w:r>
+      <w:r>
+        <w:rPr>
+          <w:color w:val="CC7832"/>
+        </w:rPr>
+        <w:t xml:space="preserve">, </w:t>
+      </w:r>
+      <w:r>
+        <w:rPr>
+          <w:color w:val="6A8759"/>
+        </w:rPr>
+        <w:t>"sun1"</w:t>
+      </w:r>
+      <w:r>
+        <w:rPr>
+          <w:color w:val="A9B7C6"/>
+        </w:rPr>
+        <w:t>)</w:t>
+      </w:r>
+      <w:r>
+        <w:rPr>
+          <w:color w:val="CC7832"/>
+        </w:rPr>
+        <w:t>;</w:t>
+      </w:r>
+      <w:r>
+        <w:rPr>
+          <w:color w:val="CC7832"/>
+        </w:rPr>
+        <w:br/>
+      </w:r>
+      <w:proofErr w:type="spellStart"/>
+      <w:r>
+        <w:rPr>
+          <w:color w:val="A9B7C6"/>
+        </w:rPr>
+        <w:t>widgetImage.put</w:t>
+      </w:r>
+      <w:proofErr w:type="spellEnd"/>
+      <w:r>
+        <w:rPr>
+          <w:color w:val="A9B7C6"/>
+        </w:rPr>
+        <w:t>(</w:t>
+      </w:r>
+      <w:r>
+        <w:rPr>
+          <w:color w:val="6A8759"/>
+        </w:rPr>
+        <w:t>"</w:t>
+      </w:r>
+      <w:proofErr w:type="spellStart"/>
+      <w:r>
+        <w:rPr>
+          <w:color w:val="6A8759"/>
+        </w:rPr>
+        <w:t>hOffset</w:t>
+      </w:r>
+      <w:proofErr w:type="spellEnd"/>
+      <w:r>
+        <w:rPr>
+          <w:color w:val="6A8759"/>
+        </w:rPr>
+        <w:t>"</w:t>
+      </w:r>
+      <w:r>
+        <w:rPr>
+          <w:color w:val="CC7832"/>
+        </w:rPr>
+        <w:t xml:space="preserve">, </w:t>
+      </w:r>
+      <w:r>
+        <w:rPr>
+          <w:color w:val="6897BB"/>
+        </w:rPr>
+        <w:t>250</w:t>
+      </w:r>
+      <w:r>
+        <w:rPr>
+          <w:color w:val="A9B7C6"/>
+        </w:rPr>
+        <w:t>)</w:t>
+      </w:r>
+      <w:r>
+        <w:rPr>
+          <w:color w:val="CC7832"/>
+        </w:rPr>
+        <w:t>;</w:t>
+      </w:r>
+      <w:r>
+        <w:rPr>
+          <w:color w:val="CC7832"/>
+        </w:rPr>
+        <w:br/>
+      </w:r>
+      <w:proofErr w:type="spellStart"/>
+      <w:r>
+        <w:rPr>
+          <w:color w:val="A9B7C6"/>
+        </w:rPr>
+        <w:t>widgetImage.put</w:t>
+      </w:r>
+      <w:proofErr w:type="spellEnd"/>
+      <w:r>
+        <w:rPr>
+          <w:color w:val="A9B7C6"/>
+        </w:rPr>
+        <w:t>(</w:t>
+      </w:r>
+      <w:r>
+        <w:rPr>
+          <w:color w:val="6A8759"/>
+        </w:rPr>
+        <w:t>"</w:t>
+      </w:r>
+      <w:proofErr w:type="spellStart"/>
+      <w:r>
+        <w:rPr>
+          <w:color w:val="6A8759"/>
+        </w:rPr>
+        <w:t>vOffset</w:t>
+      </w:r>
+      <w:proofErr w:type="spellEnd"/>
+      <w:r>
+        <w:rPr>
+          <w:color w:val="6A8759"/>
+        </w:rPr>
+        <w:t>"</w:t>
+      </w:r>
+      <w:r>
+        <w:rPr>
+          <w:color w:val="CC7832"/>
+        </w:rPr>
+        <w:t xml:space="preserve">, </w:t>
+      </w:r>
+      <w:r>
+        <w:rPr>
+          <w:color w:val="6897BB"/>
+        </w:rPr>
+        <w:t>250</w:t>
+      </w:r>
+      <w:r>
+        <w:rPr>
+          <w:color w:val="A9B7C6"/>
+        </w:rPr>
+        <w:t>)</w:t>
+      </w:r>
+      <w:r>
+        <w:rPr>
+          <w:color w:val="CC7832"/>
+        </w:rPr>
+        <w:t>;</w:t>
+      </w:r>
+      <w:r>
+        <w:rPr>
+          <w:color w:val="CC7832"/>
+        </w:rPr>
+        <w:br/>
+      </w:r>
+      <w:proofErr w:type="spellStart"/>
+      <w:r>
+        <w:rPr>
+          <w:color w:val="A9B7C6"/>
+        </w:rPr>
+        <w:t>widgetImage.put</w:t>
+      </w:r>
+      <w:proofErr w:type="spellEnd"/>
+      <w:r>
+        <w:rPr>
+          <w:color w:val="A9B7C6"/>
+        </w:rPr>
+        <w:t>(</w:t>
+      </w:r>
+      <w:r>
+        <w:rPr>
+          <w:color w:val="6A8759"/>
+        </w:rPr>
+        <w:t>"alignment"</w:t>
+      </w:r>
+      <w:r>
+        <w:rPr>
+          <w:color w:val="CC7832"/>
+        </w:rPr>
+        <w:t xml:space="preserve">, </w:t>
+      </w:r>
+      <w:r>
+        <w:rPr>
+          <w:color w:val="6A8759"/>
+        </w:rPr>
+        <w:t>"center"</w:t>
+      </w:r>
+      <w:r>
+        <w:rPr>
+          <w:color w:val="A9B7C6"/>
+        </w:rPr>
+        <w:t>)</w:t>
+      </w:r>
+      <w:r>
+        <w:rPr>
+          <w:color w:val="CC7832"/>
+        </w:rPr>
+        <w:t>;</w:t>
+      </w:r>
+      <w:r>
+        <w:rPr>
+          <w:color w:val="CC7832"/>
+        </w:rPr>
+        <w:br/>
+      </w:r>
+      <w:proofErr w:type="spellStart"/>
+      <w:r>
+        <w:rPr>
+          <w:color w:val="A9B7C6"/>
+        </w:rPr>
+        <w:t>widgetData.put</w:t>
+      </w:r>
+      <w:proofErr w:type="spellEnd"/>
+      <w:r>
+        <w:rPr>
+          <w:color w:val="A9B7C6"/>
+        </w:rPr>
+        <w:t>(</w:t>
+      </w:r>
+      <w:r>
+        <w:rPr>
+          <w:color w:val="6A8759"/>
+        </w:rPr>
+        <w:t>"image"</w:t>
+      </w:r>
+      <w:r>
+        <w:rPr>
+          <w:color w:val="CC7832"/>
+        </w:rPr>
+        <w:t xml:space="preserve">, </w:t>
+      </w:r>
+      <w:proofErr w:type="spellStart"/>
+      <w:r>
+        <w:rPr>
+          <w:color w:val="A9B7C6"/>
+        </w:rPr>
+        <w:t>widgetImage</w:t>
+      </w:r>
+      <w:proofErr w:type="spellEnd"/>
+      <w:r>
+        <w:rPr>
+          <w:color w:val="A9B7C6"/>
+        </w:rPr>
+        <w:t>)</w:t>
+      </w:r>
+      <w:r>
+        <w:rPr>
+          <w:color w:val="CC7832"/>
+        </w:rPr>
+        <w:t>;</w:t>
+      </w:r>
+      <w:r>
+        <w:rPr>
+          <w:color w:val="CC7832"/>
+        </w:rPr>
+        <w:br/>
+      </w:r>
+      <w:r>
+        <w:rPr>
+          <w:color w:val="CC7832"/>
+        </w:rPr>
+        <w:br/>
+      </w:r>
+      <w:r>
+        <w:rPr>
+          <w:color w:val="808080"/>
+        </w:rPr>
+        <w:t>// widget text</w:t>
+      </w:r>
+      <w:r>
+        <w:rPr>
+          <w:color w:val="808080"/>
+        </w:rPr>
+        <w:br/>
+      </w:r>
+      <w:r>
+        <w:rPr>
+          <w:color w:val="A9B7C6"/>
+        </w:rPr>
+        <w:t>Map&lt;String</w:t>
+      </w:r>
+      <w:r>
+        <w:rPr>
+          <w:color w:val="CC7832"/>
+        </w:rPr>
+        <w:t xml:space="preserve">, </w:t>
+      </w:r>
+      <w:r>
+        <w:rPr>
+          <w:color w:val="A9B7C6"/>
+        </w:rPr>
+        <w:t xml:space="preserve">Object&gt; </w:t>
+      </w:r>
+      <w:proofErr w:type="spellStart"/>
+      <w:r>
+        <w:rPr>
+          <w:color w:val="A9B7C6"/>
+        </w:rPr>
+        <w:t>widgetText</w:t>
+      </w:r>
+      <w:proofErr w:type="spellEnd"/>
+      <w:r>
+        <w:rPr>
+          <w:color w:val="A9B7C6"/>
+        </w:rPr>
+        <w:t xml:space="preserve"> = </w:t>
+      </w:r>
+      <w:r>
+        <w:rPr>
+          <w:color w:val="CC7832"/>
+        </w:rPr>
+        <w:t xml:space="preserve">new </w:t>
+      </w:r>
+      <w:r>
+        <w:rPr>
+          <w:color w:val="A9B7C6"/>
+        </w:rPr>
+        <w:t>HashMap&lt;&gt;()</w:t>
+      </w:r>
+      <w:r>
+        <w:rPr>
+          <w:color w:val="CC7832"/>
+        </w:rPr>
+        <w:t>;</w:t>
+      </w:r>
+      <w:r>
+        <w:rPr>
+          <w:color w:val="CC7832"/>
+        </w:rPr>
+        <w:br/>
+      </w:r>
+      <w:proofErr w:type="spellStart"/>
+      <w:r>
+        <w:rPr>
+          <w:color w:val="A9B7C6"/>
+        </w:rPr>
+        <w:t>widgetText.put</w:t>
+      </w:r>
+      <w:proofErr w:type="spellEnd"/>
+      <w:r>
+        <w:rPr>
+          <w:color w:val="A9B7C6"/>
+        </w:rPr>
+        <w:t>(</w:t>
+      </w:r>
+      <w:r>
+        <w:rPr>
+          <w:color w:val="6A8759"/>
+        </w:rPr>
+        <w:t>"data"</w:t>
+      </w:r>
+      <w:r>
+        <w:rPr>
+          <w:color w:val="CC7832"/>
+        </w:rPr>
+        <w:t xml:space="preserve">, </w:t>
+      </w:r>
+      <w:r>
+        <w:rPr>
+          <w:color w:val="6A8759"/>
+        </w:rPr>
+        <w:t>"Click Here"</w:t>
+      </w:r>
+      <w:r>
+        <w:rPr>
+          <w:color w:val="A9B7C6"/>
+        </w:rPr>
+        <w:t>)</w:t>
+      </w:r>
+      <w:r>
+        <w:rPr>
+          <w:color w:val="CC7832"/>
+        </w:rPr>
+        <w:t>;</w:t>
+      </w:r>
+      <w:r>
+        <w:rPr>
+          <w:color w:val="CC7832"/>
+        </w:rPr>
+        <w:br/>
+      </w:r>
+      <w:proofErr w:type="spellStart"/>
+      <w:r>
+        <w:rPr>
+          <w:color w:val="A9B7C6"/>
+        </w:rPr>
+        <w:t>widgetText.put</w:t>
+      </w:r>
+      <w:proofErr w:type="spellEnd"/>
+      <w:r>
+        <w:rPr>
+          <w:color w:val="A9B7C6"/>
+        </w:rPr>
+        <w:t>(</w:t>
+      </w:r>
+      <w:r>
+        <w:rPr>
+          <w:color w:val="6A8759"/>
+        </w:rPr>
+        <w:t>"size"</w:t>
+      </w:r>
+      <w:r>
+        <w:rPr>
+          <w:color w:val="CC7832"/>
+        </w:rPr>
+        <w:t xml:space="preserve">, </w:t>
+      </w:r>
+      <w:r>
+        <w:rPr>
+          <w:color w:val="6897BB"/>
+        </w:rPr>
+        <w:t>36</w:t>
+      </w:r>
+      <w:r>
+        <w:rPr>
+          <w:color w:val="A9B7C6"/>
+        </w:rPr>
+        <w:t>)</w:t>
+      </w:r>
+      <w:r>
+        <w:rPr>
+          <w:color w:val="CC7832"/>
+        </w:rPr>
+        <w:t>;</w:t>
+      </w:r>
+      <w:r>
+        <w:rPr>
+          <w:color w:val="CC7832"/>
+        </w:rPr>
+        <w:br/>
+      </w:r>
+      <w:proofErr w:type="spellStart"/>
+      <w:r>
+        <w:rPr>
+          <w:color w:val="A9B7C6"/>
+        </w:rPr>
+        <w:t>widgetText.put</w:t>
+      </w:r>
+      <w:proofErr w:type="spellEnd"/>
+      <w:r>
+        <w:rPr>
+          <w:color w:val="A9B7C6"/>
+        </w:rPr>
+        <w:t>(</w:t>
+      </w:r>
+      <w:r>
+        <w:rPr>
+          <w:color w:val="6A8759"/>
+        </w:rPr>
+        <w:t>"style"</w:t>
+      </w:r>
+      <w:r>
+        <w:rPr>
+          <w:color w:val="CC7832"/>
+        </w:rPr>
+        <w:t xml:space="preserve">, </w:t>
+      </w:r>
+      <w:r>
+        <w:rPr>
+          <w:color w:val="6A8759"/>
+        </w:rPr>
+        <w:t>"bold"</w:t>
+      </w:r>
+      <w:r>
+        <w:rPr>
+          <w:color w:val="A9B7C6"/>
+        </w:rPr>
+        <w:t>)</w:t>
+      </w:r>
+      <w:r>
+        <w:rPr>
+          <w:color w:val="CC7832"/>
+        </w:rPr>
+        <w:t>;</w:t>
+      </w:r>
+      <w:r>
+        <w:rPr>
+          <w:color w:val="CC7832"/>
+        </w:rPr>
+        <w:br/>
+      </w:r>
+      <w:proofErr w:type="spellStart"/>
+      <w:r>
+        <w:rPr>
+          <w:color w:val="A9B7C6"/>
+        </w:rPr>
+        <w:t>widgetText.put</w:t>
+      </w:r>
+      <w:proofErr w:type="spellEnd"/>
+      <w:r>
+        <w:rPr>
+          <w:color w:val="A9B7C6"/>
+        </w:rPr>
+        <w:t>(</w:t>
+      </w:r>
+      <w:r>
+        <w:rPr>
+          <w:color w:val="6A8759"/>
+        </w:rPr>
+        <w:t>"name"</w:t>
+      </w:r>
+      <w:r>
+        <w:rPr>
+          <w:color w:val="CC7832"/>
+        </w:rPr>
+        <w:t xml:space="preserve">, </w:t>
+      </w:r>
+      <w:r>
+        <w:rPr>
+          <w:color w:val="6A8759"/>
+        </w:rPr>
+        <w:t>"text1"</w:t>
+      </w:r>
+      <w:r>
+        <w:rPr>
+          <w:color w:val="A9B7C6"/>
+        </w:rPr>
+        <w:t>)</w:t>
+      </w:r>
+      <w:r>
+        <w:rPr>
+          <w:color w:val="CC7832"/>
+        </w:rPr>
+        <w:t>;</w:t>
+      </w:r>
+      <w:r>
+        <w:rPr>
+          <w:color w:val="CC7832"/>
+        </w:rPr>
+        <w:br/>
+      </w:r>
+      <w:proofErr w:type="spellStart"/>
+      <w:r>
+        <w:rPr>
+          <w:color w:val="A9B7C6"/>
+        </w:rPr>
+        <w:t>widgetText.put</w:t>
+      </w:r>
+      <w:proofErr w:type="spellEnd"/>
+      <w:r>
+        <w:rPr>
+          <w:color w:val="A9B7C6"/>
+        </w:rPr>
+        <w:t>(</w:t>
+      </w:r>
+      <w:r>
+        <w:rPr>
+          <w:color w:val="6A8759"/>
+        </w:rPr>
+        <w:t>"</w:t>
+      </w:r>
+      <w:proofErr w:type="spellStart"/>
+      <w:r>
+        <w:rPr>
+          <w:color w:val="6A8759"/>
+        </w:rPr>
+        <w:t>hOffset</w:t>
+      </w:r>
+      <w:proofErr w:type="spellEnd"/>
+      <w:r>
+        <w:rPr>
+          <w:color w:val="6A8759"/>
+        </w:rPr>
+        <w:t>"</w:t>
+      </w:r>
+      <w:r>
+        <w:rPr>
+          <w:color w:val="CC7832"/>
+        </w:rPr>
+        <w:t xml:space="preserve">, </w:t>
+      </w:r>
+      <w:r>
+        <w:rPr>
+          <w:color w:val="6897BB"/>
+        </w:rPr>
+        <w:t>250</w:t>
+      </w:r>
+      <w:r>
+        <w:rPr>
+          <w:color w:val="A9B7C6"/>
+        </w:rPr>
+        <w:t>)</w:t>
+      </w:r>
+      <w:r>
+        <w:rPr>
+          <w:color w:val="CC7832"/>
+        </w:rPr>
+        <w:t>;</w:t>
+      </w:r>
+      <w:r>
+        <w:rPr>
+          <w:color w:val="CC7832"/>
+        </w:rPr>
+        <w:br/>
+      </w:r>
+      <w:proofErr w:type="spellStart"/>
+      <w:r>
+        <w:rPr>
+          <w:color w:val="A9B7C6"/>
+        </w:rPr>
+        <w:t>widgetText.put</w:t>
+      </w:r>
+      <w:proofErr w:type="spellEnd"/>
+      <w:r>
+        <w:rPr>
+          <w:color w:val="A9B7C6"/>
+        </w:rPr>
+        <w:t>(</w:t>
+      </w:r>
+      <w:r>
+        <w:rPr>
+          <w:color w:val="6A8759"/>
+        </w:rPr>
+        <w:t>"</w:t>
+      </w:r>
+      <w:proofErr w:type="spellStart"/>
+      <w:r>
+        <w:rPr>
+          <w:color w:val="6A8759"/>
+        </w:rPr>
+        <w:t>vOffset</w:t>
+      </w:r>
+      <w:proofErr w:type="spellEnd"/>
+      <w:r>
+        <w:rPr>
+          <w:color w:val="6A8759"/>
+        </w:rPr>
+        <w:t>"</w:t>
+      </w:r>
+      <w:r>
+        <w:rPr>
+          <w:color w:val="CC7832"/>
+        </w:rPr>
+        <w:t xml:space="preserve">, </w:t>
+      </w:r>
+      <w:r>
+        <w:rPr>
+          <w:color w:val="6897BB"/>
+        </w:rPr>
+        <w:t>100</w:t>
+      </w:r>
+      <w:r>
+        <w:rPr>
+          <w:color w:val="A9B7C6"/>
+        </w:rPr>
+        <w:t>)</w:t>
+      </w:r>
+      <w:r>
+        <w:rPr>
+          <w:color w:val="CC7832"/>
+        </w:rPr>
+        <w:t>;</w:t>
+      </w:r>
+      <w:r>
+        <w:rPr>
+          <w:color w:val="CC7832"/>
+        </w:rPr>
+        <w:br/>
+      </w:r>
+      <w:proofErr w:type="spellStart"/>
+      <w:r>
+        <w:rPr>
+          <w:color w:val="A9B7C6"/>
+        </w:rPr>
+        <w:t>widgetText.put</w:t>
+      </w:r>
+      <w:proofErr w:type="spellEnd"/>
+      <w:r>
+        <w:rPr>
+          <w:color w:val="A9B7C6"/>
+        </w:rPr>
+        <w:t>(</w:t>
+      </w:r>
+      <w:r>
+        <w:rPr>
+          <w:color w:val="6A8759"/>
+        </w:rPr>
+        <w:t>"alignment"</w:t>
+      </w:r>
+      <w:r>
+        <w:rPr>
+          <w:color w:val="CC7832"/>
+        </w:rPr>
+        <w:t xml:space="preserve">, </w:t>
+      </w:r>
+      <w:r>
+        <w:rPr>
+          <w:color w:val="6A8759"/>
+        </w:rPr>
+        <w:t>"center"</w:t>
+      </w:r>
+      <w:r>
+        <w:rPr>
+          <w:color w:val="A9B7C6"/>
+        </w:rPr>
+        <w:t>)</w:t>
+      </w:r>
+      <w:r>
+        <w:rPr>
+          <w:color w:val="CC7832"/>
+        </w:rPr>
+        <w:t>;</w:t>
+      </w:r>
+      <w:r>
+        <w:rPr>
+          <w:color w:val="CC7832"/>
+        </w:rPr>
+        <w:br/>
+      </w:r>
+      <w:proofErr w:type="spellStart"/>
+      <w:r>
+        <w:rPr>
+          <w:color w:val="A9B7C6"/>
+        </w:rPr>
+        <w:t>widgetText.put</w:t>
+      </w:r>
+      <w:proofErr w:type="spellEnd"/>
+      <w:r>
+        <w:rPr>
+          <w:color w:val="A9B7C6"/>
+        </w:rPr>
+        <w:t>(</w:t>
+      </w:r>
+      <w:r>
+        <w:rPr>
+          <w:color w:val="6A8759"/>
+        </w:rPr>
+        <w:t>"</w:t>
+      </w:r>
+      <w:proofErr w:type="spellStart"/>
+      <w:r>
+        <w:rPr>
+          <w:color w:val="6A8759"/>
+        </w:rPr>
+        <w:t>onMouseUp</w:t>
+      </w:r>
+      <w:proofErr w:type="spellEnd"/>
+      <w:r>
+        <w:rPr>
+          <w:color w:val="6A8759"/>
+        </w:rPr>
+        <w:t>"</w:t>
+      </w:r>
+      <w:r>
+        <w:rPr>
+          <w:color w:val="CC7832"/>
+        </w:rPr>
+        <w:t xml:space="preserve">, </w:t>
+      </w:r>
+      <w:r>
+        <w:rPr>
+          <w:color w:val="6A8759"/>
+        </w:rPr>
+        <w:t>"sun1.opacity = (sun1.opacity / 100) * 90;"</w:t>
+      </w:r>
+      <w:r>
+        <w:rPr>
+          <w:color w:val="A9B7C6"/>
+        </w:rPr>
+        <w:t>)</w:t>
+      </w:r>
+      <w:r>
+        <w:rPr>
+          <w:color w:val="CC7832"/>
+        </w:rPr>
+        <w:t>;</w:t>
+      </w:r>
+      <w:r>
+        <w:rPr>
+          <w:color w:val="CC7832"/>
+        </w:rPr>
+        <w:br/>
+      </w:r>
+      <w:proofErr w:type="spellStart"/>
+      <w:r>
+        <w:rPr>
+          <w:color w:val="A9B7C6"/>
+        </w:rPr>
+        <w:t>widgetData.put</w:t>
+      </w:r>
+      <w:proofErr w:type="spellEnd"/>
+      <w:r>
+        <w:rPr>
+          <w:color w:val="A9B7C6"/>
+        </w:rPr>
+        <w:t>(</w:t>
+      </w:r>
+      <w:r>
+        <w:rPr>
+          <w:color w:val="6A8759"/>
+        </w:rPr>
+        <w:t>"text"</w:t>
+      </w:r>
+      <w:r>
+        <w:rPr>
+          <w:color w:val="CC7832"/>
+        </w:rPr>
+        <w:t xml:space="preserve">, </w:t>
+      </w:r>
+      <w:proofErr w:type="spellStart"/>
+      <w:r>
+        <w:rPr>
+          <w:color w:val="A9B7C6"/>
+        </w:rPr>
+        <w:t>widgetText</w:t>
+      </w:r>
+      <w:proofErr w:type="spellEnd"/>
+      <w:r>
+        <w:rPr>
+          <w:color w:val="A9B7C6"/>
+        </w:rPr>
+        <w:t>)</w:t>
+      </w:r>
+      <w:r>
+        <w:rPr>
+          <w:color w:val="CC7832"/>
+        </w:rPr>
+        <w:t>;</w:t>
+      </w:r>
+      <w:r>
+        <w:rPr>
+          <w:color w:val="CC7832"/>
+        </w:rPr>
+        <w:br/>
+      </w:r>
+      <w:r>
+        <w:rPr>
+          <w:color w:val="CC7832"/>
+        </w:rPr>
+        <w:br/>
+      </w:r>
+      <w:r>
+        <w:rPr>
+          <w:color w:val="A9B7C6"/>
+        </w:rPr>
+        <w:t>Map&lt;String</w:t>
+      </w:r>
+      <w:r>
+        <w:rPr>
+          <w:color w:val="CC7832"/>
+        </w:rPr>
+        <w:t xml:space="preserve">, </w:t>
+      </w:r>
+      <w:r>
+        <w:rPr>
+          <w:color w:val="A9B7C6"/>
+        </w:rPr>
+        <w:t xml:space="preserve">Object&gt; widget = </w:t>
+      </w:r>
+      <w:r>
+        <w:rPr>
+          <w:color w:val="CC7832"/>
+        </w:rPr>
+        <w:t xml:space="preserve">new </w:t>
+      </w:r>
+      <w:r>
+        <w:rPr>
+          <w:color w:val="A9B7C6"/>
+        </w:rPr>
+        <w:t>HashMap&lt;&gt;()</w:t>
+      </w:r>
+      <w:r>
+        <w:rPr>
+          <w:color w:val="CC7832"/>
+        </w:rPr>
+        <w:t>;</w:t>
+      </w:r>
+      <w:r>
+        <w:rPr>
+          <w:color w:val="CC7832"/>
+        </w:rPr>
+        <w:br/>
+      </w:r>
+      <w:proofErr w:type="spellStart"/>
+      <w:r>
+        <w:rPr>
+          <w:color w:val="A9B7C6"/>
+        </w:rPr>
+        <w:t>widget.put</w:t>
+      </w:r>
+      <w:proofErr w:type="spellEnd"/>
+      <w:r>
+        <w:rPr>
+          <w:color w:val="A9B7C6"/>
+        </w:rPr>
+        <w:t>(</w:t>
+      </w:r>
+      <w:r>
+        <w:rPr>
+          <w:color w:val="6A8759"/>
+        </w:rPr>
+        <w:t>"widget"</w:t>
+      </w:r>
+      <w:r>
+        <w:rPr>
+          <w:color w:val="CC7832"/>
+        </w:rPr>
+        <w:t>,</w:t>
+      </w:r>
+      <w:proofErr w:type="spellStart"/>
+      <w:r>
+        <w:rPr>
+          <w:color w:val="A9B7C6"/>
+        </w:rPr>
+        <w:t>widgetData</w:t>
+      </w:r>
+      <w:proofErr w:type="spellEnd"/>
+      <w:r>
+        <w:rPr>
+          <w:color w:val="A9B7C6"/>
+        </w:rPr>
+        <w:t>)</w:t>
+      </w:r>
+      <w:r>
+        <w:rPr>
+          <w:color w:val="CC7832"/>
+        </w:rPr>
+        <w:t>;</w:t>
+      </w:r>
+      <w:r>
+        <w:rPr>
+          <w:color w:val="CC7832"/>
+        </w:rPr>
+        <w:br/>
+      </w:r>
+      <w:proofErr w:type="spellStart"/>
+      <w:r>
+        <w:rPr>
+          <w:color w:val="A9B7C6"/>
+        </w:rPr>
+        <w:t>System.</w:t>
+      </w:r>
+      <w:r>
+        <w:rPr>
+          <w:i/>
+          <w:iCs/>
+          <w:color w:val="9876AA"/>
+        </w:rPr>
+        <w:t>out</w:t>
+      </w:r>
+      <w:r>
+        <w:rPr>
+          <w:color w:val="A9B7C6"/>
+        </w:rPr>
+        <w:t>.println</w:t>
+      </w:r>
+      <w:proofErr w:type="spellEnd"/>
+      <w:r>
+        <w:rPr>
+          <w:color w:val="A9B7C6"/>
+        </w:rPr>
+        <w:t>(widget)</w:t>
+      </w:r>
+      <w:r>
+        <w:rPr>
+          <w:color w:val="CC7832"/>
+        </w:rPr>
+        <w:t>;</w:t>
+      </w:r>
+      <w:r>
+        <w:rPr>
+          <w:color w:val="CC7832"/>
+        </w:rPr>
+        <w:br/>
+      </w:r>
+      <w:r>
+        <w:rPr>
+          <w:color w:val="808080"/>
+        </w:rPr>
+        <w:t>// output: {widget={image={</w:t>
+      </w:r>
+      <w:proofErr w:type="spellStart"/>
+      <w:r>
+        <w:rPr>
+          <w:color w:val="808080"/>
+        </w:rPr>
+        <w:t>vOffset</w:t>
+      </w:r>
+      <w:proofErr w:type="spellEnd"/>
+      <w:r>
+        <w:rPr>
+          <w:color w:val="808080"/>
+        </w:rPr>
+        <w:t xml:space="preserve">=250, </w:t>
+      </w:r>
+      <w:proofErr w:type="spellStart"/>
+      <w:r>
+        <w:rPr>
+          <w:color w:val="808080"/>
+        </w:rPr>
+        <w:t>src</w:t>
+      </w:r>
+      <w:proofErr w:type="spellEnd"/>
+      <w:r>
+        <w:rPr>
+          <w:color w:val="808080"/>
+        </w:rPr>
+        <w:t xml:space="preserve">=Images/Sun.png, name=sun1, alignment=center, </w:t>
+      </w:r>
+      <w:proofErr w:type="spellStart"/>
+      <w:r>
+        <w:rPr>
+          <w:color w:val="808080"/>
+        </w:rPr>
+        <w:t>hOffset</w:t>
+      </w:r>
+      <w:proofErr w:type="spellEnd"/>
+      <w:r>
+        <w:rPr>
+          <w:color w:val="808080"/>
+        </w:rPr>
+        <w:t>=250}, debug=on, window={name=</w:t>
+      </w:r>
+      <w:proofErr w:type="spellStart"/>
+      <w:r>
+        <w:rPr>
+          <w:color w:val="808080"/>
+        </w:rPr>
+        <w:t>main_window</w:t>
+      </w:r>
+      <w:proofErr w:type="spellEnd"/>
+      <w:r>
+        <w:rPr>
+          <w:color w:val="808080"/>
+        </w:rPr>
+        <w:t xml:space="preserve">, width=500, title=Sample </w:t>
+      </w:r>
+      <w:proofErr w:type="spellStart"/>
+      <w:r>
+        <w:rPr>
+          <w:color w:val="808080"/>
+        </w:rPr>
+        <w:t>Konfabulator</w:t>
+      </w:r>
+      <w:proofErr w:type="spellEnd"/>
+      <w:r>
+        <w:rPr>
+          <w:color w:val="808080"/>
+        </w:rPr>
+        <w:t xml:space="preserve"> Widget, height=500}, text={</w:t>
+      </w:r>
+      <w:proofErr w:type="spellStart"/>
+      <w:r>
+        <w:rPr>
+          <w:color w:val="808080"/>
+        </w:rPr>
+        <w:t>vOffset</w:t>
+      </w:r>
+      <w:proofErr w:type="spellEnd"/>
+      <w:r>
+        <w:rPr>
+          <w:color w:val="808080"/>
+        </w:rPr>
+        <w:t xml:space="preserve">=100, data=Click Here, size=36, name=text1, style=bold, alignment=center, </w:t>
+      </w:r>
+      <w:proofErr w:type="spellStart"/>
+      <w:r>
+        <w:rPr>
+          <w:color w:val="808080"/>
+        </w:rPr>
+        <w:t>onMouseUp</w:t>
+      </w:r>
+      <w:proofErr w:type="spellEnd"/>
+      <w:r>
+        <w:rPr>
+          <w:color w:val="808080"/>
+        </w:rPr>
+        <w:t xml:space="preserve">=sun1.opacity = (sun1.opacity / 100) * 90;, </w:t>
+      </w:r>
+      <w:proofErr w:type="spellStart"/>
+      <w:r>
+        <w:rPr>
+          <w:color w:val="808080"/>
+        </w:rPr>
+        <w:t>hOffset</w:t>
+      </w:r>
+      <w:proofErr w:type="spellEnd"/>
+      <w:r>
+        <w:rPr>
+          <w:color w:val="808080"/>
+        </w:rPr>
+        <w:t>=250}}}</w:t>
+      </w:r>
+    </w:p>
+    <w:p/>
     <w:sectPr>
       <w:pgSz w:w="11906" w:h="16838" w:code="9"/>
       <w:pgMar w:top="720" w:right="720" w:bottom="720" w:left="720" w:header="720" w:footer="720" w:gutter="0"/>
@@ -7617,6 +11730,92 @@
     </w:lvl>
   </w:abstractNum>
   <w:abstractNum w:abstractNumId="3" w15:restartNumberingAfterBreak="0">
+    <w:nsid w:val="114B28C8"/>
+    <w:multiLevelType w:val="hybridMultilevel"/>
+    <w:tmpl w:val="B152271C"/>
+    <w:lvl w:ilvl="0" w:tplc="04090019">
+      <w:start w:val="1"/>
+      <w:numFmt w:val="lowerLetter"/>
+      <w:lvlText w:val="%1."/>
+      <w:lvlJc w:val="left"/>
+      <w:pPr>
+        <w:ind w:left="1440" w:hanging="360"/>
+      </w:pPr>
+    </w:lvl>
+    <w:lvl w:ilvl="1" w:tplc="04090019" w:tentative="1">
+      <w:start w:val="1"/>
+      <w:numFmt w:val="lowerLetter"/>
+      <w:lvlText w:val="%2."/>
+      <w:lvlJc w:val="left"/>
+      <w:pPr>
+        <w:ind w:left="2160" w:hanging="360"/>
+      </w:pPr>
+    </w:lvl>
+    <w:lvl w:ilvl="2" w:tplc="0409001B" w:tentative="1">
+      <w:start w:val="1"/>
+      <w:numFmt w:val="lowerRoman"/>
+      <w:lvlText w:val="%3."/>
+      <w:lvlJc w:val="right"/>
+      <w:pPr>
+        <w:ind w:left="2880" w:hanging="180"/>
+      </w:pPr>
+    </w:lvl>
+    <w:lvl w:ilvl="3" w:tplc="0409000F" w:tentative="1">
+      <w:start w:val="1"/>
+      <w:numFmt w:val="decimal"/>
+      <w:lvlText w:val="%4."/>
+      <w:lvlJc w:val="left"/>
+      <w:pPr>
+        <w:ind w:left="3600" w:hanging="360"/>
+      </w:pPr>
+    </w:lvl>
+    <w:lvl w:ilvl="4" w:tplc="04090019" w:tentative="1">
+      <w:start w:val="1"/>
+      <w:numFmt w:val="lowerLetter"/>
+      <w:lvlText w:val="%5."/>
+      <w:lvlJc w:val="left"/>
+      <w:pPr>
+        <w:ind w:left="4320" w:hanging="360"/>
+      </w:pPr>
+    </w:lvl>
+    <w:lvl w:ilvl="5" w:tplc="0409001B" w:tentative="1">
+      <w:start w:val="1"/>
+      <w:numFmt w:val="lowerRoman"/>
+      <w:lvlText w:val="%6."/>
+      <w:lvlJc w:val="right"/>
+      <w:pPr>
+        <w:ind w:left="5040" w:hanging="180"/>
+      </w:pPr>
+    </w:lvl>
+    <w:lvl w:ilvl="6" w:tplc="0409000F" w:tentative="1">
+      <w:start w:val="1"/>
+      <w:numFmt w:val="decimal"/>
+      <w:lvlText w:val="%7."/>
+      <w:lvlJc w:val="left"/>
+      <w:pPr>
+        <w:ind w:left="5760" w:hanging="360"/>
+      </w:pPr>
+    </w:lvl>
+    <w:lvl w:ilvl="7" w:tplc="04090019" w:tentative="1">
+      <w:start w:val="1"/>
+      <w:numFmt w:val="lowerLetter"/>
+      <w:lvlText w:val="%8."/>
+      <w:lvlJc w:val="left"/>
+      <w:pPr>
+        <w:ind w:left="6480" w:hanging="360"/>
+      </w:pPr>
+    </w:lvl>
+    <w:lvl w:ilvl="8" w:tplc="0409001B" w:tentative="1">
+      <w:start w:val="1"/>
+      <w:numFmt w:val="lowerRoman"/>
+      <w:lvlText w:val="%9."/>
+      <w:lvlJc w:val="right"/>
+      <w:pPr>
+        <w:ind w:left="7200" w:hanging="180"/>
+      </w:pPr>
+    </w:lvl>
+  </w:abstractNum>
+  <w:abstractNum w:abstractNumId="4" w15:restartNumberingAfterBreak="0">
     <w:nsid w:val="208839C2"/>
     <w:multiLevelType w:val="hybridMultilevel"/>
     <w:tmpl w:val="F7F656C6"/>
@@ -7702,7 +11901,7 @@
       </w:pPr>
     </w:lvl>
   </w:abstractNum>
-  <w:abstractNum w:abstractNumId="4" w15:restartNumberingAfterBreak="0">
+  <w:abstractNum w:abstractNumId="5" w15:restartNumberingAfterBreak="0">
     <w:nsid w:val="23070D44"/>
     <w:multiLevelType w:val="hybridMultilevel"/>
     <w:tmpl w:val="E1389BD4"/>
@@ -7792,7 +11991,7 @@
       </w:pPr>
     </w:lvl>
   </w:abstractNum>
-  <w:abstractNum w:abstractNumId="5" w15:restartNumberingAfterBreak="0">
+  <w:abstractNum w:abstractNumId="6" w15:restartNumberingAfterBreak="0">
     <w:nsid w:val="269F68E3"/>
     <w:multiLevelType w:val="hybridMultilevel"/>
     <w:tmpl w:val="3C0E41F0"/>
@@ -7878,7 +12077,7 @@
       </w:pPr>
     </w:lvl>
   </w:abstractNum>
-  <w:abstractNum w:abstractNumId="6" w15:restartNumberingAfterBreak="0">
+  <w:abstractNum w:abstractNumId="7" w15:restartNumberingAfterBreak="0">
     <w:nsid w:val="32327295"/>
     <w:multiLevelType w:val="hybridMultilevel"/>
     <w:tmpl w:val="1E8EB5C8"/>
@@ -7967,7 +12166,7 @@
       </w:pPr>
     </w:lvl>
   </w:abstractNum>
-  <w:abstractNum w:abstractNumId="7" w15:restartNumberingAfterBreak="0">
+  <w:abstractNum w:abstractNumId="8" w15:restartNumberingAfterBreak="0">
     <w:nsid w:val="35DB4BDD"/>
     <w:multiLevelType w:val="hybridMultilevel"/>
     <w:tmpl w:val="B3AC5808"/>
@@ -8056,10 +12255,10 @@
       </w:pPr>
     </w:lvl>
   </w:abstractNum>
-  <w:abstractNum w:abstractNumId="8" w15:restartNumberingAfterBreak="0">
+  <w:abstractNum w:abstractNumId="9" w15:restartNumberingAfterBreak="0">
     <w:nsid w:val="38763A64"/>
     <w:multiLevelType w:val="hybridMultilevel"/>
-    <w:tmpl w:val="2F8672D0"/>
+    <w:tmpl w:val="0B82D384"/>
     <w:lvl w:ilvl="0" w:tplc="04090019">
       <w:start w:val="1"/>
       <w:numFmt w:val="lowerLetter"/>
@@ -8142,7 +12341,7 @@
       </w:pPr>
     </w:lvl>
   </w:abstractNum>
-  <w:abstractNum w:abstractNumId="9" w15:restartNumberingAfterBreak="0">
+  <w:abstractNum w:abstractNumId="10" w15:restartNumberingAfterBreak="0">
     <w:nsid w:val="48B630DC"/>
     <w:multiLevelType w:val="hybridMultilevel"/>
     <w:tmpl w:val="3F064360"/>
@@ -8255,7 +12454,7 @@
       </w:rPr>
     </w:lvl>
   </w:abstractNum>
-  <w:abstractNum w:abstractNumId="10" w15:restartNumberingAfterBreak="0">
+  <w:abstractNum w:abstractNumId="11" w15:restartNumberingAfterBreak="0">
     <w:nsid w:val="5E9F3788"/>
     <w:multiLevelType w:val="hybridMultilevel"/>
     <w:tmpl w:val="E1F049E6"/>
@@ -8344,7 +12543,7 @@
       </w:pPr>
     </w:lvl>
   </w:abstractNum>
-  <w:abstractNum w:abstractNumId="11" w15:restartNumberingAfterBreak="0">
+  <w:abstractNum w:abstractNumId="12" w15:restartNumberingAfterBreak="0">
     <w:nsid w:val="60421888"/>
     <w:multiLevelType w:val="hybridMultilevel"/>
     <w:tmpl w:val="DB32B540"/>
@@ -8433,7 +12632,7 @@
       </w:pPr>
     </w:lvl>
   </w:abstractNum>
-  <w:abstractNum w:abstractNumId="12" w15:restartNumberingAfterBreak="0">
+  <w:abstractNum w:abstractNumId="13" w15:restartNumberingAfterBreak="0">
     <w:nsid w:val="60514A6B"/>
     <w:multiLevelType w:val="hybridMultilevel"/>
     <w:tmpl w:val="1E8EB5C8"/>
@@ -8522,7 +12721,7 @@
       </w:pPr>
     </w:lvl>
   </w:abstractNum>
-  <w:abstractNum w:abstractNumId="13" w15:restartNumberingAfterBreak="0">
+  <w:abstractNum w:abstractNumId="14" w15:restartNumberingAfterBreak="0">
     <w:nsid w:val="631D17BE"/>
     <w:multiLevelType w:val="hybridMultilevel"/>
     <w:tmpl w:val="1652C82C"/>
@@ -8608,7 +12807,7 @@
       </w:pPr>
     </w:lvl>
   </w:abstractNum>
-  <w:abstractNum w:abstractNumId="14" w15:restartNumberingAfterBreak="0">
+  <w:abstractNum w:abstractNumId="15" w15:restartNumberingAfterBreak="0">
     <w:nsid w:val="66367552"/>
     <w:multiLevelType w:val="hybridMultilevel"/>
     <w:tmpl w:val="13367CAA"/>
@@ -8721,7 +12920,7 @@
       </w:rPr>
     </w:lvl>
   </w:abstractNum>
-  <w:abstractNum w:abstractNumId="15" w15:restartNumberingAfterBreak="0">
+  <w:abstractNum w:abstractNumId="16" w15:restartNumberingAfterBreak="0">
     <w:nsid w:val="783B41AE"/>
     <w:multiLevelType w:val="hybridMultilevel"/>
     <w:tmpl w:val="8F12447E"/>
@@ -8811,7 +13010,7 @@
       </w:pPr>
     </w:lvl>
   </w:abstractNum>
-  <w:abstractNum w:abstractNumId="16" w15:restartNumberingAfterBreak="0">
+  <w:abstractNum w:abstractNumId="17" w15:restartNumberingAfterBreak="0">
     <w:nsid w:val="79DB10E7"/>
     <w:multiLevelType w:val="hybridMultilevel"/>
     <w:tmpl w:val="EA067956"/>
@@ -8903,34 +13102,34 @@
     </w:lvl>
   </w:abstractNum>
   <w:num w:numId="1" w16cid:durableId="771587160">
-    <w:abstractNumId w:val="3"/>
+    <w:abstractNumId w:val="4"/>
   </w:num>
   <w:num w:numId="2" w16cid:durableId="113598766">
-    <w:abstractNumId w:val="11"/>
+    <w:abstractNumId w:val="12"/>
   </w:num>
   <w:num w:numId="3" w16cid:durableId="379747997">
-    <w:abstractNumId w:val="5"/>
+    <w:abstractNumId w:val="6"/>
   </w:num>
   <w:num w:numId="4" w16cid:durableId="1487548142">
-    <w:abstractNumId w:val="16"/>
+    <w:abstractNumId w:val="17"/>
   </w:num>
   <w:num w:numId="5" w16cid:durableId="494996709">
     <w:abstractNumId w:val="2"/>
   </w:num>
   <w:num w:numId="6" w16cid:durableId="276840018">
-    <w:abstractNumId w:val="6"/>
+    <w:abstractNumId w:val="7"/>
   </w:num>
   <w:num w:numId="7" w16cid:durableId="819543629">
-    <w:abstractNumId w:val="12"/>
+    <w:abstractNumId w:val="13"/>
   </w:num>
   <w:num w:numId="8" w16cid:durableId="105197897">
-    <w:abstractNumId w:val="15"/>
+    <w:abstractNumId w:val="16"/>
   </w:num>
   <w:num w:numId="9" w16cid:durableId="319886349">
-    <w:abstractNumId w:val="4"/>
+    <w:abstractNumId w:val="5"/>
   </w:num>
   <w:num w:numId="10" w16cid:durableId="1938294262">
-    <w:abstractNumId w:val="14"/>
+    <w:abstractNumId w:val="15"/>
   </w:num>
   <w:num w:numId="11" w16cid:durableId="1648054064">
     <w:abstractNumId w:val="0"/>
@@ -8939,19 +13138,22 @@
     <w:abstractNumId w:val="1"/>
   </w:num>
   <w:num w:numId="13" w16cid:durableId="2027244980">
+    <w:abstractNumId w:val="11"/>
+  </w:num>
+  <w:num w:numId="14" w16cid:durableId="1913389905">
+    <w:abstractNumId w:val="8"/>
+  </w:num>
+  <w:num w:numId="15" w16cid:durableId="809128283">
     <w:abstractNumId w:val="10"/>
   </w:num>
-  <w:num w:numId="14" w16cid:durableId="1913389905">
-    <w:abstractNumId w:val="7"/>
+  <w:num w:numId="16" w16cid:durableId="876354744">
+    <w:abstractNumId w:val="14"/>
   </w:num>
-  <w:num w:numId="15" w16cid:durableId="809128283">
+  <w:num w:numId="17" w16cid:durableId="1484540406">
     <w:abstractNumId w:val="9"/>
   </w:num>
-  <w:num w:numId="16" w16cid:durableId="876354744">
-    <w:abstractNumId w:val="13"/>
-  </w:num>
-  <w:num w:numId="17" w16cid:durableId="1484540406">
-    <w:abstractNumId w:val="8"/>
+  <w:num w:numId="18" w16cid:durableId="588198298">
+    <w:abstractNumId w:val="3"/>
   </w:num>
 </w:numbering>
 </file>

</xml_diff>